<commit_message>
update oyster protocol formatting
</commit_message>
<xml_diff>
--- a/oyster/protocol_docs/marinegeo_protocol_oyster_reef_area_and_height.docx
+++ b/oyster/protocol_docs/marinegeo_protocol_oyster_reef_area_and_height.docx
@@ -132,6 +132,7 @@
     <w:p>
       <w:pPr>
         <w:pStyle w:val="FirstParagraph"/>
+        <w:jc w:val="both"/>
         <w:rPr>
           <w:rFonts w:ascii="Helvetica Neue Light" w:hAnsi="Helvetica Neue Light"/>
         </w:rPr>
@@ -219,6 +220,14 @@
         </w:rPr>
         <w:t>, Smithsonian Institution.</w:t>
       </w:r>
+    </w:p>
+    <w:p>
+      <w:pPr>
+        <w:pStyle w:val="BodyText"/>
+        <w:rPr>
+          <w:rFonts w:ascii="Helvetica Neue Light" w:hAnsi="Helvetica Neue Light"/>
+        </w:rPr>
+      </w:pPr>
     </w:p>
     <w:p>
       <w:pPr>
@@ -346,16 +355,6 @@
     <w:p>
       <w:pPr>
         <w:spacing w:after="0" w:line="276" w:lineRule="auto"/>
-        <w:rPr>
-          <w:rFonts w:ascii="Helvetica Neue Light" w:hAnsi="Helvetica Neue Light" w:cstheme="majorHAnsi"/>
-          <w:sz w:val="22"/>
-          <w:szCs w:val="22"/>
-        </w:rPr>
-      </w:pPr>
-    </w:p>
-    <w:p>
-      <w:pPr>
-        <w:spacing w:after="0" w:line="276" w:lineRule="auto"/>
         <w:ind w:hanging="6"/>
         <w:rPr>
           <w:rFonts w:ascii="Helvetica Neue Light" w:hAnsi="Helvetica Neue Light"/>
@@ -515,6 +514,18 @@
           <w:rFonts w:ascii="Helvetica Neue Light" w:hAnsi="Helvetica Neue Light"/>
           <w:b w:val="0"/>
           <w:bCs w:val="0"/>
+          <w:color w:val="000000" w:themeColor="text1"/>
+        </w:rPr>
+      </w:pPr>
+    </w:p>
+    <w:p>
+      <w:pPr>
+        <w:pStyle w:val="Heading2"/>
+        <w:spacing w:before="0" w:line="276" w:lineRule="auto"/>
+        <w:rPr>
+          <w:rFonts w:ascii="Helvetica Neue Light" w:hAnsi="Helvetica Neue Light"/>
+          <w:b w:val="0"/>
+          <w:bCs w:val="0"/>
         </w:rPr>
       </w:pPr>
       <w:r>
@@ -542,17 +553,6 @@
     </w:p>
     <w:p>
       <w:pPr>
-        <w:pStyle w:val="Compact"/>
-        <w:spacing w:before="0" w:after="0" w:line="276" w:lineRule="auto"/>
-        <w:rPr>
-          <w:rFonts w:ascii="Helvetica Neue Light" w:hAnsi="Helvetica Neue Light"/>
-          <w:sz w:val="22"/>
-          <w:szCs w:val="22"/>
-        </w:rPr>
-      </w:pPr>
-    </w:p>
-    <w:p>
-      <w:pPr>
         <w:spacing w:after="0" w:line="276" w:lineRule="auto"/>
         <w:rPr>
           <w:rFonts w:ascii="Helvetica Neue Light" w:hAnsi="Helvetica Neue Light"/>
@@ -574,7 +574,7 @@
       <w:pPr>
         <w:spacing w:after="0" w:line="276" w:lineRule="auto"/>
         <w:rPr>
-          <w:rFonts w:ascii="Helvetica Neue Light" w:hAnsi="Helvetica Neue Light"/>
+          <w:rFonts w:ascii="Helvetica Neue Light" w:eastAsia="Arial" w:hAnsi="Helvetica Neue Light" w:cs="Arial"/>
           <w:sz w:val="22"/>
           <w:szCs w:val="22"/>
         </w:rPr>
@@ -714,7 +714,7 @@
       <w:pPr>
         <w:spacing w:after="0" w:line="276" w:lineRule="auto"/>
         <w:rPr>
-          <w:rFonts w:ascii="Helvetica Neue Light" w:hAnsi="Helvetica Neue Light"/>
+          <w:rFonts w:ascii="Helvetica Neue Light" w:eastAsia="Arial" w:hAnsi="Helvetica Neue Light" w:cs="Arial"/>
           <w:sz w:val="22"/>
           <w:szCs w:val="22"/>
         </w:rPr>
@@ -879,17 +879,6 @@
         <w:t>Methods</w:t>
       </w:r>
       <w:bookmarkEnd w:id="3"/>
-    </w:p>
-    <w:p>
-      <w:pPr>
-        <w:pStyle w:val="FirstParagraph"/>
-        <w:spacing w:before="0" w:after="0" w:line="276" w:lineRule="auto"/>
-        <w:rPr>
-          <w:rFonts w:ascii="Helvetica Neue Light" w:hAnsi="Helvetica Neue Light"/>
-          <w:sz w:val="22"/>
-          <w:szCs w:val="22"/>
-        </w:rPr>
-      </w:pPr>
     </w:p>
     <w:p>
       <w:pPr>
@@ -1281,6 +1270,7 @@
     <w:p>
       <w:pPr>
         <w:spacing w:after="0" w:line="276" w:lineRule="auto"/>
+        <w:jc w:val="both"/>
         <w:rPr>
           <w:rFonts w:ascii="Helvetica Neue Light" w:hAnsi="Helvetica Neue Light" w:cs="Arial"/>
           <w:sz w:val="22"/>
@@ -1386,21 +1376,7 @@
         <w:rPr>
           <w:rFonts w:eastAsia="Arial" w:cs="Arial"/>
         </w:rPr>
-        <w:t>First, one person should find the highest point on the reef</w:t>
-      </w:r>
-      <w:proofErr w:type="gramStart"/>
-      <w:r>
-        <w:rPr>
-          <w:rFonts w:eastAsia="Arial" w:cs="Arial"/>
-        </w:rPr>
-        <w:t>. .</w:t>
-      </w:r>
-      <w:proofErr w:type="gramEnd"/>
-      <w:r>
-        <w:rPr>
-          <w:rFonts w:eastAsia="Arial" w:cs="Arial"/>
-        </w:rPr>
-        <w:t xml:space="preserve"> At the selected point, hold a string (with line level attached) against the oysters. The other end of the string is held by another along with a meter stick.  When the line level is straight, measure the height on the meter stick.  Starting at the oyster reef edge (&lt;25% living/dead shell cover), walk the perimeter of the reef and take at least 4 measurements in each direction (N, S, E, and W) of the highest point.  The reef height is calculated as the mean height from these measurements.  </w:t>
+        <w:t xml:space="preserve">First, one person should find the highest point on the reef. At the selected point, hold a string (with line level attached) against the oysters. The other end of the string is held by another along with a meter stick.  When the line level is straight, measure the height on the meter stick.  Starting at the oyster reef edge (&lt;25% living/dead shell cover), walk the perimeter of the reef and take at least 4 measurements in each direction (N, S, E, and W) of the highest point.  The reef height is calculated as the mean height from these measurements.  </w:t>
       </w:r>
     </w:p>
     <w:p>
@@ -1625,6 +1601,11 @@
         <w:docPartUnique/>
       </w:docPartObj>
     </w:sdtPr>
+    <w:sdtEndPr>
+      <w:rPr>
+        <w:rStyle w:val="PageNumber"/>
+      </w:rPr>
+    </w:sdtEndPr>
     <w:sdtContent>
       <w:p>
         <w:pPr>
@@ -1677,6 +1658,11 @@
         <w:docPartUnique/>
       </w:docPartObj>
     </w:sdtPr>
+    <w:sdtEndPr>
+      <w:rPr>
+        <w:rStyle w:val="PageNumber"/>
+      </w:rPr>
+    </w:sdtEndPr>
     <w:sdtContent>
       <w:p>
         <w:pPr>
@@ -4704,6 +4690,7 @@
   <w:style w:type="character" w:default="1" w:styleId="DefaultParagraphFont">
     <w:name w:val="Default Paragraph Font"/>
     <w:uiPriority w:val="1"/>
+    <w:semiHidden/>
     <w:unhideWhenUsed/>
   </w:style>
   <w:style w:type="table" w:default="1" w:styleId="TableNormal">

</xml_diff>

<commit_message>
update oyster protocols with Dean's edits
</commit_message>
<xml_diff>
--- a/oyster/protocol_docs/marinegeo_protocol_oyster_reef_area_and_height.docx
+++ b/oyster/protocol_docs/marinegeo_protocol_oyster_reef_area_and_height.docx
@@ -55,7 +55,7 @@
             <v:path o:extrusionok="f" gradientshapeok="t" o:connecttype="rect"/>
             <o:lock v:ext="edit" aspectratio="t"/>
           </v:shapetype>
-          <v:shape id="_x0000_i1029" type="#_x0000_t75" alt="" style="width:467.85pt;height:1.5pt;mso-width-percent:0;mso-height-percent:0;mso-width-percent:0;mso-height-percent:0" o:hrpct="0" o:hralign="center" o:hr="t">
+          <v:shape id="_x0000_i1025" type="#_x0000_t75" alt="" style="width:467.85pt;height:1.5pt;mso-width-percent:0;mso-height-percent:0;mso-width-percent:0;mso-height-percent:0" o:hrpct="0" o:hralign="center" o:hr="t">
             <v:imagedata r:id="rId7" o:title="Default Line"/>
           </v:shape>
         </w:pict>
@@ -79,10 +79,10 @@
           <w:szCs w:val="48"/>
         </w:rPr>
         <w:drawing>
-          <wp:inline distT="0" distB="0" distL="0" distR="0" wp14:anchorId="19323FA6" wp14:editId="5B2E9281">
-            <wp:extent cx="5943600" cy="3962400"/>
+          <wp:inline distT="0" distB="0" distL="0" distR="0" wp14:anchorId="4E211237" wp14:editId="030C5E8F">
+            <wp:extent cx="5943600" cy="4457700"/>
             <wp:effectExtent l="0" t="0" r="0" b="0"/>
-            <wp:docPr id="9" name="Picture 9"/>
+            <wp:docPr id="5" name="Picture 5"/>
             <wp:cNvGraphicFramePr>
               <a:graphicFrameLocks xmlns:a="http://schemas.openxmlformats.org/drawingml/2006/main" noChangeAspect="1"/>
             </wp:cNvGraphicFramePr>
@@ -90,8 +90,10 @@
               <a:graphicData uri="http://schemas.openxmlformats.org/drawingml/2006/picture">
                 <pic:pic xmlns:pic="http://schemas.openxmlformats.org/drawingml/2006/picture">
                   <pic:nvPicPr>
-                    <pic:cNvPr id="9" name="Picture 9"/>
-                    <pic:cNvPicPr/>
+                    <pic:cNvPr id="0" name="Picture 6"/>
+                    <pic:cNvPicPr>
+                      <a:picLocks noChangeAspect="1" noChangeArrowheads="1"/>
+                    </pic:cNvPicPr>
                   </pic:nvPicPr>
                   <pic:blipFill>
                     <a:blip r:embed="rId8" cstate="print">
@@ -101,18 +103,23 @@
                         </a:ext>
                       </a:extLst>
                     </a:blip>
+                    <a:srcRect/>
                     <a:stretch>
                       <a:fillRect/>
                     </a:stretch>
                   </pic:blipFill>
-                  <pic:spPr>
+                  <pic:spPr bwMode="auto">
                     <a:xfrm>
                       <a:off x="0" y="0"/>
-                      <a:ext cx="5943600" cy="3962400"/>
+                      <a:ext cx="5943600" cy="4457700"/>
                     </a:xfrm>
                     <a:prstGeom prst="rect">
                       <a:avLst/>
                     </a:prstGeom>
+                    <a:noFill/>
+                    <a:ln>
+                      <a:noFill/>
+                    </a:ln>
                   </pic:spPr>
                 </pic:pic>
               </a:graphicData>
@@ -190,35 +197,7 @@
         <w:rPr>
           <w:rFonts w:ascii="Helvetica Neue Light" w:hAnsi="Helvetica Neue Light"/>
         </w:rPr>
-        <w:t xml:space="preserve"> </w:t>
-      </w:r>
-      <w:proofErr w:type="spellStart"/>
-      <w:r>
-        <w:rPr>
-          <w:rFonts w:ascii="Helvetica Neue Light" w:hAnsi="Helvetica Neue Light"/>
-        </w:rPr>
-        <w:t>Tennenbaum</w:t>
-      </w:r>
-      <w:proofErr w:type="spellEnd"/>
-      <w:r>
-        <w:rPr>
-          <w:rFonts w:ascii="Helvetica Neue Light" w:hAnsi="Helvetica Neue Light"/>
-        </w:rPr>
-        <w:t xml:space="preserve"> Marine Observatories Network, </w:t>
-      </w:r>
-      <w:proofErr w:type="spellStart"/>
-      <w:r>
-        <w:rPr>
-          <w:rFonts w:ascii="Helvetica Neue Light" w:hAnsi="Helvetica Neue Light"/>
-        </w:rPr>
-        <w:t>MarineGEO</w:t>
-      </w:r>
-      <w:proofErr w:type="spellEnd"/>
-      <w:r>
-        <w:rPr>
-          <w:rFonts w:ascii="Helvetica Neue Light" w:hAnsi="Helvetica Neue Light"/>
-        </w:rPr>
-        <w:t>, Smithsonian Institution.</w:t>
+        <w:t xml:space="preserve"> Tennenbaum Marine Observatories Network, MarineGEO, Smithsonian Institution.</w:t>
       </w:r>
     </w:p>
     <w:p>
@@ -250,6 +229,7 @@
           <w:rFonts w:ascii="Helvetica Neue Light" w:hAnsi="Helvetica Neue Light"/>
           <w:noProof/>
         </w:rPr>
+        <w:lastRenderedPageBreak/>
         <w:drawing>
           <wp:inline distT="0" distB="0" distL="0" distR="0" wp14:anchorId="326A7AC3" wp14:editId="39F44D4D">
             <wp:extent cx="3412836" cy="1486188"/>
@@ -324,7 +304,7 @@
         </w:rPr>
         <w:lastRenderedPageBreak/>
         <w:pict w14:anchorId="1661A926">
-          <v:shape id="_x0000_i1028" type="#_x0000_t75" alt="" style="width:467.85pt;height:1.5pt;mso-width-percent:0;mso-height-percent:0;mso-width-percent:0;mso-height-percent:0" o:hrpct="0" o:hralign="center" o:hr="t">
+          <v:shape id="_x0000_i1026" type="#_x0000_t75" alt="" style="width:467.85pt;height:1.5pt;mso-width-percent:0;mso-height-percent:0;mso-width-percent:0;mso-height-percent:0" o:hrpct="0" o:hralign="center" o:hr="t">
             <v:imagedata r:id="rId7" o:title="Default Line"/>
           </v:shape>
         </w:pict>
@@ -369,13 +349,29 @@
           <w:sz w:val="22"/>
           <w:szCs w:val="22"/>
         </w:rPr>
-        <w:t>This protocol provides methods on standardized data collection for the areal dimensions and height of an oyster reef. The area is defined as the reef itself with a continuous edge extending to approximately 25% cover of living or dead shell. The height of an oyster reef is defined as the mean height of the reef above the surrounding adjacent substrate, excluding the terrestrial shoreline. At a particular site, several reefs or patch reefs could be present and height and area should be measured for all reefs from which any other data are collected. For expansive reefs where such measurements are not practical, it is at least important to give some estimation of the size of the reef (example: &gt; 100m</w:t>
+        <w:t xml:space="preserve">This protocol provides methods on standardized data collection for the areal dimensions and height of an oyster reef. The area is defined as the reef itself with a continuous edge extending to approximately 25% cover of living or dead shell. The height of an oyster reef is defined as the mean height of the reef above the surrounding adjacent substrate, excluding the terrestrial shoreline. At a particular site, several reefs or patch reefs could be present and height and area should be measured for all reefs from which any other data are collected. For expansive reefs where such measurements are not practical, it is </w:t>
       </w:r>
       <w:r>
         <w:rPr>
           <w:rFonts w:ascii="Helvetica Neue Light" w:eastAsia="Arial" w:hAnsi="Helvetica Neue Light" w:cs="Arial"/>
           <w:sz w:val="22"/>
           <w:szCs w:val="22"/>
+        </w:rPr>
+        <w:t>still</w:t>
+      </w:r>
+      <w:r>
+        <w:rPr>
+          <w:rFonts w:ascii="Helvetica Neue Light" w:eastAsia="Arial" w:hAnsi="Helvetica Neue Light" w:cs="Arial"/>
+          <w:sz w:val="22"/>
+          <w:szCs w:val="22"/>
+        </w:rPr>
+        <w:t xml:space="preserve"> important to give some estimation of the size of the reef (example: &gt; 100m</w:t>
+      </w:r>
+      <w:r>
+        <w:rPr>
+          <w:rFonts w:ascii="Helvetica Neue Light" w:eastAsia="Arial" w:hAnsi="Helvetica Neue Light" w:cs="Arial"/>
+          <w:sz w:val="22"/>
+          <w:szCs w:val="22"/>
           <w:vertAlign w:val="superscript"/>
         </w:rPr>
         <w:t>2</w:t>
@@ -386,25 +382,55 @@
           <w:sz w:val="22"/>
           <w:szCs w:val="22"/>
         </w:rPr>
-        <w:t xml:space="preserve">).  In general, the area and height of a reef will not change much from year to year.  Because of this, </w:t>
-      </w:r>
-      <w:proofErr w:type="spellStart"/>
+        <w:t>).</w:t>
+      </w:r>
       <w:r>
         <w:rPr>
           <w:rFonts w:ascii="Helvetica Neue Light" w:eastAsia="Arial" w:hAnsi="Helvetica Neue Light" w:cs="Arial"/>
           <w:sz w:val="22"/>
           <w:szCs w:val="22"/>
         </w:rPr>
-        <w:t>MarineGEO</w:t>
-      </w:r>
-      <w:proofErr w:type="spellEnd"/>
+        <w:t xml:space="preserve"> It is also possible to use recent satellite imagery (Google Earth, Landsat, etc.) to acquire areal extent. </w:t>
+      </w:r>
       <w:r>
         <w:rPr>
           <w:rFonts w:ascii="Helvetica Neue Light" w:eastAsia="Arial" w:hAnsi="Helvetica Neue Light" w:cs="Arial"/>
           <w:sz w:val="22"/>
           <w:szCs w:val="22"/>
         </w:rPr>
-        <w:t xml:space="preserve"> requests that this be done at least initially to serve as a baseline and every 5 years thereafter or following a major event.  This protocol provides 3 alternative methods to obtaining reef area.  All methods have some inherent error associated with them. A priority here is to establish the relative size of each reef from which other forms of data come from.  </w:t>
+        <w:t xml:space="preserve">In general, the area and height of a reef will </w:t>
+      </w:r>
+      <w:r>
+        <w:rPr>
+          <w:rFonts w:ascii="Helvetica Neue Light" w:eastAsia="Arial" w:hAnsi="Helvetica Neue Light" w:cs="Arial"/>
+          <w:sz w:val="22"/>
+          <w:szCs w:val="22"/>
+        </w:rPr>
+        <w:t>change little</w:t>
+      </w:r>
+      <w:r>
+        <w:rPr>
+          <w:rFonts w:ascii="Helvetica Neue Light" w:eastAsia="Arial" w:hAnsi="Helvetica Neue Light" w:cs="Arial"/>
+          <w:sz w:val="22"/>
+          <w:szCs w:val="22"/>
+        </w:rPr>
+        <w:t xml:space="preserve"> from year to year.  Because of this, MarineGEO requests that this be done at least initially to serve as a baseline and every </w:t>
+      </w:r>
+      <w:r>
+        <w:rPr>
+          <w:rFonts w:ascii="Helvetica Neue Light" w:eastAsia="Arial" w:hAnsi="Helvetica Neue Light" w:cs="Arial"/>
+          <w:sz w:val="22"/>
+          <w:szCs w:val="22"/>
+        </w:rPr>
+        <w:t>3</w:t>
+      </w:r>
+      <w:r>
+        <w:rPr>
+          <w:rFonts w:ascii="Helvetica Neue Light" w:eastAsia="Arial" w:hAnsi="Helvetica Neue Light" w:cs="Arial"/>
+          <w:sz w:val="22"/>
+          <w:szCs w:val="22"/>
+        </w:rPr>
+        <w:t xml:space="preserve"> years thereafter or following a major event.  This protocol provides 3 alternative methods to obtaining reef area.  All methods have some inherent error associated with them. A priority here is to establish the relative size of each reef from which other forms of data come from.  </w:t>
       </w:r>
     </w:p>
     <w:p>
@@ -567,7 +593,7 @@
           <w:sz w:val="22"/>
           <w:szCs w:val="22"/>
         </w:rPr>
-        <w:t>Personnel: 2 – 4 people</w:t>
+        <w:t>Personnel: 2 people</w:t>
       </w:r>
     </w:p>
     <w:p>
@@ -614,25 +640,7 @@
           <w:sz w:val="22"/>
           <w:szCs w:val="22"/>
         </w:rPr>
-        <w:t xml:space="preserve">Preparation: </w:t>
-      </w:r>
-      <w:proofErr w:type="gramStart"/>
-      <w:r>
-        <w:rPr>
-          <w:rFonts w:ascii="Helvetica Neue Light" w:eastAsia="Arial" w:hAnsi="Helvetica Neue Light" w:cs="Arial"/>
-          <w:sz w:val="22"/>
-          <w:szCs w:val="22"/>
-        </w:rPr>
-        <w:t>1 person</w:t>
-      </w:r>
-      <w:proofErr w:type="gramEnd"/>
-      <w:r>
-        <w:rPr>
-          <w:rFonts w:ascii="Helvetica Neue Light" w:eastAsia="Arial" w:hAnsi="Helvetica Neue Light" w:cs="Arial"/>
-          <w:sz w:val="22"/>
-          <w:szCs w:val="22"/>
-        </w:rPr>
-        <w:t xml:space="preserve"> x &lt;1 day</w:t>
+        <w:t>Preparation: 1 person x &lt;1 day</w:t>
       </w:r>
     </w:p>
     <w:p>
@@ -651,7 +659,7 @@
           <w:sz w:val="22"/>
           <w:szCs w:val="22"/>
         </w:rPr>
-        <w:t>Fieldwork: 2 - 4 people x &lt;1 day per location</w:t>
+        <w:t>Fieldwork: 2 people x &lt;1 day per location</w:t>
       </w:r>
     </w:p>
     <w:p>
@@ -689,25 +697,7 @@
           <w:sz w:val="22"/>
           <w:szCs w:val="22"/>
         </w:rPr>
-        <w:t xml:space="preserve">Data processing: </w:t>
-      </w:r>
-      <w:proofErr w:type="gramStart"/>
-      <w:r>
-        <w:rPr>
-          <w:rFonts w:ascii="Helvetica Neue Light" w:eastAsia="Arial" w:hAnsi="Helvetica Neue Light" w:cs="Arial"/>
-          <w:sz w:val="22"/>
-          <w:szCs w:val="22"/>
-        </w:rPr>
-        <w:t>1 person</w:t>
-      </w:r>
-      <w:proofErr w:type="gramEnd"/>
-      <w:r>
-        <w:rPr>
-          <w:rFonts w:ascii="Helvetica Neue Light" w:eastAsia="Arial" w:hAnsi="Helvetica Neue Light" w:cs="Arial"/>
-          <w:sz w:val="22"/>
-          <w:szCs w:val="22"/>
-        </w:rPr>
-        <w:t xml:space="preserve"> x &lt;1 day</w:t>
+        <w:t>Data processing: 1 person x &lt;1 day</w:t>
       </w:r>
     </w:p>
     <w:p>
@@ -864,7 +854,7 @@
         </w:rPr>
         <w:lastRenderedPageBreak/>
         <w:pict w14:anchorId="08EEC09E">
-          <v:shape id="_x0000_i1026" type="#_x0000_t75" alt="" style="width:467.85pt;height:1.5pt;mso-width-percent:0;mso-height-percent:0;mso-width-percent:0;mso-height-percent:0" o:hrpct="0" o:hralign="center" o:hr="t">
+          <v:shape id="_x0000_i1028" type="#_x0000_t75" alt="" style="width:467.85pt;height:1.5pt;mso-width-percent:0;mso-height-percent:0;mso-width-percent:0;mso-height-percent:0" o:hrpct="0" o:hralign="center" o:hr="t">
             <v:imagedata r:id="rId7" o:title="Default Line"/>
           </v:shape>
         </w:pict>
@@ -967,21 +957,7 @@
         <w:rPr>
           <w:rFonts w:eastAsia="Arial" w:cs="Arial"/>
         </w:rPr>
-        <w:t xml:space="preserve">Review the </w:t>
-      </w:r>
-      <w:proofErr w:type="spellStart"/>
-      <w:r>
-        <w:rPr>
-          <w:rFonts w:eastAsia="Arial" w:cs="Arial"/>
-        </w:rPr>
-        <w:t>MarineGEO</w:t>
-      </w:r>
-      <w:proofErr w:type="spellEnd"/>
-      <w:r>
-        <w:rPr>
-          <w:rFonts w:eastAsia="Arial" w:cs="Arial"/>
-        </w:rPr>
-        <w:t xml:space="preserve"> </w:t>
+        <w:t xml:space="preserve">Review the MarineGEO </w:t>
       </w:r>
       <w:r>
         <w:rPr>
@@ -1016,7 +992,7 @@
         <w:rPr>
           <w:rFonts w:eastAsia="Arial" w:cs="Arial"/>
         </w:rPr>
-        <w:t>Become familiar with the GPS equipment or other methods that will be used in the field. Test the device and make sure that it is collecting data and that this data can be moved to mapping software.</w:t>
+        <w:t>Become familiar with GPS equipment or other methods that will be used in the field. Test the device and make sure that it is collecting data and that this data can be moved to mapping software.</w:t>
       </w:r>
     </w:p>
     <w:p>
@@ -1100,7 +1076,25 @@
         <w:rPr>
           <w:rFonts w:eastAsia="Arial" w:cs="Arial"/>
         </w:rPr>
-        <w:t xml:space="preserve">For all reefs, first sketch the general shape of the reef and obtain GPS coordinates. The perimeter of reef is the continuous edge where live or dead shell make up about 25% of the substrate.     </w:t>
+        <w:t>It is helpful to</w:t>
+      </w:r>
+      <w:r>
+        <w:rPr>
+          <w:rFonts w:eastAsia="Arial" w:cs="Arial"/>
+        </w:rPr>
+        <w:t xml:space="preserve"> sketch the general shape of the reef </w:t>
+      </w:r>
+      <w:r>
+        <w:rPr>
+          <w:rFonts w:eastAsia="Arial" w:cs="Arial"/>
+        </w:rPr>
+        <w:t xml:space="preserve">or patch reefs </w:t>
+      </w:r>
+      <w:r>
+        <w:rPr>
+          <w:rFonts w:eastAsia="Arial" w:cs="Arial"/>
+        </w:rPr>
+        <w:t xml:space="preserve">and obtain GPS coordinates. The perimeter of reef is the continuous edge where live or dead shell make up about 25% of the substrate.     </w:t>
       </w:r>
     </w:p>
     <w:p>
@@ -1168,43 +1162,23 @@
           <w:sz w:val="22"/>
           <w:szCs w:val="22"/>
         </w:rPr>
-        <w:t xml:space="preserve"> For large intertidal reefs, walk the continuous edge (&lt;25% dead/live shell) or perimeter of the reef(s) using a standard hand-held GPS. Collect several points that are 3 – 5 m apart along the edge of the reef. The more points collected will increase the accuracy of the area calculated during post-processing, however, GPS units have an estimated accuracy of roughly 3 m and an excessive </w:t>
-      </w:r>
-      <w:proofErr w:type="gramStart"/>
+        <w:t xml:space="preserve"> For large intertidal reefs, walk the continuous edge (&lt;25% dead/live shell) of the reef(s) using a standard hand-held GPS. Collect several points that are 3 – 5 m apart along the edge of the reef. The more points collected will increase the accuracy of the area calculated during post-processing, however, GPS units have an estimated accuracy of roughly 3 m and an excessive amount of points will not help accuracy. Coordinates are later entered into mapping software (e.g. ArcGIS) in order to calculate reef area.  GPS points can also be loaded into Google Earth and a polygon can be created to establish the areal extent of the reef.  Using a GPS device is not recommended for small reefs and it is more accurate to pick a</w:t>
+      </w:r>
       <w:r>
         <w:rPr>
           <w:rFonts w:ascii="Helvetica Neue Light" w:eastAsia="Arial" w:hAnsi="Helvetica Neue Light" w:cs="Arial"/>
           <w:sz w:val="22"/>
           <w:szCs w:val="22"/>
         </w:rPr>
-        <w:t>amount</w:t>
-      </w:r>
-      <w:proofErr w:type="gramEnd"/>
+        <w:t xml:space="preserve"> method below.</w:t>
+      </w:r>
       <w:r>
         <w:rPr>
           <w:rFonts w:ascii="Helvetica Neue Light" w:eastAsia="Arial" w:hAnsi="Helvetica Neue Light" w:cs="Arial"/>
           <w:sz w:val="22"/>
           <w:szCs w:val="22"/>
         </w:rPr>
-        <w:t xml:space="preserve"> of points will not help accuracy. Coordinates are later entered into mapping software (</w:t>
-      </w:r>
-      <w:proofErr w:type="gramStart"/>
-      <w:r>
-        <w:rPr>
-          <w:rFonts w:ascii="Helvetica Neue Light" w:eastAsia="Arial" w:hAnsi="Helvetica Neue Light" w:cs="Arial"/>
-          <w:sz w:val="22"/>
-          <w:szCs w:val="22"/>
-        </w:rPr>
-        <w:t>e.g.</w:t>
-      </w:r>
-      <w:proofErr w:type="gramEnd"/>
-      <w:r>
-        <w:rPr>
-          <w:rFonts w:ascii="Helvetica Neue Light" w:eastAsia="Arial" w:hAnsi="Helvetica Neue Light" w:cs="Arial"/>
-          <w:sz w:val="22"/>
-          <w:szCs w:val="22"/>
-        </w:rPr>
-        <w:t xml:space="preserve"> ArcGIS) in order to calculate reef area.  GPS points can also be loaded into Google Earth and a polygon can be created to establish the areal extent of the reef.  Using a GPS device is not recommended for small reefs and it is more accurate to pick a following method. </w:t>
+        <w:t xml:space="preserve"> </w:t>
       </w:r>
     </w:p>
     <w:p>
@@ -1293,7 +1267,7 @@
           <w:sz w:val="22"/>
           <w:szCs w:val="22"/>
         </w:rPr>
-        <w:t xml:space="preserve"> For all reefs including those that are large or patch, subtidal, or asymmetrical, a transect tape can be used to take several measurements of the reef and used to calculate the area.  There are simple ways to calculate area for known shapes (circle, square, triangle, etc.) and if the reef takes on these shapes, the appropriate measurements should be taken.  Most reefs are, however, asymmetrical and therefore several length x width measurements should be taken to estimate the shape of the reef (Figure X).  First measure the longest axis and then take several other </w:t>
+        <w:t xml:space="preserve"> For all reefs including those that are large or patch, subtidal, or asymmetrical, a transect tape can be used to take several measurements of the reef and used to calculate the area.  There are simple ways to calculate area for known shapes (circle, square, triangle, etc.) and if the reef takes on these shapes, the appropriate measurements should be taken. </w:t>
       </w:r>
       <w:r>
         <w:rPr>
@@ -1301,8 +1275,166 @@
           <w:sz w:val="22"/>
           <w:szCs w:val="22"/>
         </w:rPr>
+        <w:t>However, m</w:t>
+      </w:r>
+      <w:r>
+        <w:rPr>
+          <w:rFonts w:ascii="Helvetica Neue Light" w:hAnsi="Helvetica Neue Light" w:cs="Arial"/>
+          <w:sz w:val="22"/>
+          <w:szCs w:val="22"/>
+        </w:rPr>
+        <w:t xml:space="preserve">ost reefs are </w:t>
+      </w:r>
+      <w:r>
+        <w:rPr>
+          <w:rFonts w:ascii="Helvetica Neue Light" w:hAnsi="Helvetica Neue Light" w:cs="Arial"/>
+          <w:sz w:val="22"/>
+          <w:szCs w:val="22"/>
+        </w:rPr>
+        <w:t>asymmetrical</w:t>
+      </w:r>
+      <w:r>
+        <w:rPr>
+          <w:rFonts w:ascii="Helvetica Neue Light" w:hAnsi="Helvetica Neue Light" w:cs="Arial"/>
+          <w:sz w:val="22"/>
+          <w:szCs w:val="22"/>
+        </w:rPr>
+        <w:t xml:space="preserve"> and therefore several length x width measurements should be taken to estimate the shape of the reef (Figure </w:t>
+      </w:r>
+      <w:r>
+        <w:rPr>
+          <w:rFonts w:ascii="Helvetica Neue Light" w:hAnsi="Helvetica Neue Light" w:cs="Arial"/>
+          <w:sz w:val="22"/>
+          <w:szCs w:val="22"/>
+        </w:rPr>
+        <w:t>1</w:t>
+      </w:r>
+      <w:r>
+        <w:rPr>
+          <w:rFonts w:ascii="Helvetica Neue Light" w:hAnsi="Helvetica Neue Light" w:cs="Arial"/>
+          <w:sz w:val="22"/>
+          <w:szCs w:val="22"/>
+        </w:rPr>
+        <w:t xml:space="preserve">). First measure the longest axis and then take several other measurements </w:t>
+      </w:r>
+      <w:r>
+        <w:rPr>
+          <w:rFonts w:ascii="Helvetica Neue Light" w:hAnsi="Helvetica Neue Light" w:cs="Arial"/>
+          <w:sz w:val="22"/>
+          <w:szCs w:val="22"/>
+        </w:rPr>
         <w:lastRenderedPageBreak/>
-        <w:t xml:space="preserve">measurements perpendicular to the longest axis. In Google Earth, a polygon can be constructed, and area calculated using these measurements.       </w:t>
+        <w:t xml:space="preserve">perpendicular to the longest axis. In Google Earth, a polygon can be constructed, and area calculated using these measurements.   </w:t>
+      </w:r>
+    </w:p>
+    <w:p>
+      <w:pPr>
+        <w:spacing w:after="0" w:line="276" w:lineRule="auto"/>
+        <w:jc w:val="both"/>
+        <w:rPr>
+          <w:rFonts w:ascii="Helvetica Neue Light" w:hAnsi="Helvetica Neue Light" w:cs="Arial"/>
+          <w:sz w:val="22"/>
+          <w:szCs w:val="22"/>
+        </w:rPr>
+      </w:pPr>
+    </w:p>
+    <w:p>
+      <w:pPr>
+        <w:spacing w:after="0" w:line="276" w:lineRule="auto"/>
+        <w:jc w:val="both"/>
+        <w:rPr>
+          <w:rFonts w:ascii="Helvetica Neue Light" w:hAnsi="Helvetica Neue Light" w:cs="Arial"/>
+          <w:sz w:val="22"/>
+          <w:szCs w:val="22"/>
+        </w:rPr>
+      </w:pPr>
+      <w:r>
+        <w:rPr>
+          <w:rFonts w:ascii="Helvetica Neue Light" w:hAnsi="Helvetica Neue Light" w:cs="Arial"/>
+          <w:sz w:val="22"/>
+          <w:szCs w:val="22"/>
+        </w:rPr>
+        <w:t>Figure 1: Different reef shapes and how to estimate areal coverage.</w:t>
+      </w:r>
+    </w:p>
+    <w:p>
+      <w:pPr>
+        <w:spacing w:after="0" w:line="276" w:lineRule="auto"/>
+        <w:jc w:val="both"/>
+        <w:rPr>
+          <w:rFonts w:ascii="Helvetica Neue Light" w:hAnsi="Helvetica Neue Light" w:cs="Arial"/>
+          <w:sz w:val="22"/>
+          <w:szCs w:val="22"/>
+        </w:rPr>
+      </w:pPr>
+      <w:r>
+        <w:rPr>
+          <w:rFonts w:ascii="Helvetica Neue Light" w:hAnsi="Helvetica Neue Light" w:cs="Arial"/>
+          <w:sz w:val="22"/>
+          <w:szCs w:val="22"/>
+        </w:rPr>
+        <w:t xml:space="preserve"> </w:t>
+      </w:r>
+      <w:r>
+        <w:rPr>
+          <w:rFonts w:ascii="Helvetica Neue Light" w:hAnsi="Helvetica Neue Light" w:cs="Arial"/>
+          <w:noProof/>
+          <w:sz w:val="22"/>
+          <w:szCs w:val="22"/>
+        </w:rPr>
+        <w:drawing>
+          <wp:inline distT="0" distB="0" distL="0" distR="0" wp14:anchorId="437D22FA" wp14:editId="73C92500">
+            <wp:extent cx="5977305" cy="2838261"/>
+            <wp:effectExtent l="0" t="0" r="4445" b="635"/>
+            <wp:docPr id="35" name="Picture 35"/>
+            <wp:cNvGraphicFramePr>
+              <a:graphicFrameLocks xmlns:a="http://schemas.openxmlformats.org/drawingml/2006/main" noChangeAspect="1"/>
+            </wp:cNvGraphicFramePr>
+            <a:graphic xmlns:a="http://schemas.openxmlformats.org/drawingml/2006/main">
+              <a:graphicData uri="http://schemas.openxmlformats.org/drawingml/2006/picture">
+                <pic:pic xmlns:pic="http://schemas.openxmlformats.org/drawingml/2006/picture">
+                  <pic:nvPicPr>
+                    <pic:cNvPr id="0" name="Picture 9"/>
+                    <pic:cNvPicPr>
+                      <a:picLocks noChangeAspect="1" noChangeArrowheads="1"/>
+                    </pic:cNvPicPr>
+                  </pic:nvPicPr>
+                  <pic:blipFill>
+                    <a:blip r:embed="rId11" cstate="print">
+                      <a:extLst>
+                        <a:ext uri="{28A0092B-C50C-407E-A947-70E740481C1C}">
+                          <a14:useLocalDpi xmlns:a14="http://schemas.microsoft.com/office/drawing/2010/main" val="0"/>
+                        </a:ext>
+                      </a:extLst>
+                    </a:blip>
+                    <a:srcRect/>
+                    <a:stretch>
+                      <a:fillRect/>
+                    </a:stretch>
+                  </pic:blipFill>
+                  <pic:spPr bwMode="auto">
+                    <a:xfrm>
+                      <a:off x="0" y="0"/>
+                      <a:ext cx="6060787" cy="2877901"/>
+                    </a:xfrm>
+                    <a:prstGeom prst="rect">
+                      <a:avLst/>
+                    </a:prstGeom>
+                    <a:noFill/>
+                  </pic:spPr>
+                </pic:pic>
+              </a:graphicData>
+            </a:graphic>
+          </wp:inline>
+        </w:drawing>
+      </w:r>
+      <w:r>
+        <w:rPr>
+          <w:rFonts w:ascii="Helvetica Neue Light" w:hAnsi="Helvetica Neue Light" w:cs="Arial"/>
+          <w:sz w:val="22"/>
+          <w:szCs w:val="22"/>
+        </w:rPr>
+        <w:t xml:space="preserve">   </w:t>
       </w:r>
     </w:p>
     <w:p>
@@ -1352,9 +1484,127 @@
       </w:pPr>
       <w:r>
         <w:rPr>
+          <w:noProof/>
+        </w:rPr>
+        <mc:AlternateContent>
+          <mc:Choice Requires="wps">
+            <w:drawing>
+              <wp:anchor distT="0" distB="0" distL="114300" distR="114300" simplePos="0" relativeHeight="251661312" behindDoc="0" locked="0" layoutInCell="1" allowOverlap="1" wp14:anchorId="0C553CE9" wp14:editId="5BD35616">
+                <wp:simplePos x="0" y="0"/>
+                <wp:positionH relativeFrom="column">
+                  <wp:posOffset>2755900</wp:posOffset>
+                </wp:positionH>
+                <wp:positionV relativeFrom="paragraph">
+                  <wp:posOffset>429260</wp:posOffset>
+                </wp:positionV>
+                <wp:extent cx="3707130" cy="635"/>
+                <wp:effectExtent l="0" t="0" r="0" b="0"/>
+                <wp:wrapSquare wrapText="bothSides"/>
+                <wp:docPr id="4" name="Text Box 4"/>
+                <wp:cNvGraphicFramePr/>
+                <a:graphic xmlns:a="http://schemas.openxmlformats.org/drawingml/2006/main">
+                  <a:graphicData uri="http://schemas.microsoft.com/office/word/2010/wordprocessingShape">
+                    <wps:wsp>
+                      <wps:cNvSpPr txBox="1"/>
+                      <wps:spPr>
+                        <a:xfrm>
+                          <a:off x="0" y="0"/>
+                          <a:ext cx="3707130" cy="635"/>
+                        </a:xfrm>
+                        <a:prstGeom prst="rect">
+                          <a:avLst/>
+                        </a:prstGeom>
+                        <a:solidFill>
+                          <a:prstClr val="white"/>
+                        </a:solidFill>
+                        <a:ln>
+                          <a:noFill/>
+                        </a:ln>
+                      </wps:spPr>
+                      <wps:txbx>
+                        <w:txbxContent>
+                          <w:p>
+                            <w:pPr>
+                              <w:pStyle w:val="Caption"/>
+                              <w:rPr>
+                                <w:rFonts w:ascii="Helvetica Neue Light" w:hAnsi="Helvetica Neue Light" w:cs="Times New Roman"/>
+                                <w:i w:val="0"/>
+                                <w:iCs/>
+                                <w:noProof/>
+                              </w:rPr>
+                            </w:pPr>
+                            <w:r>
+                              <w:rPr>
+                                <w:rFonts w:ascii="Helvetica Neue Light" w:hAnsi="Helvetica Neue Light" w:cs="Times New Roman"/>
+                                <w:i w:val="0"/>
+                                <w:iCs/>
+                                <w:noProof/>
+                              </w:rPr>
+                              <w:t>Figure 2: Example of string and line level</w:t>
+                            </w:r>
+                          </w:p>
+                        </w:txbxContent>
+                      </wps:txbx>
+                      <wps:bodyPr rot="0" spcFirstLastPara="0" vertOverflow="overflow" horzOverflow="overflow" vert="horz" wrap="square" lIns="0" tIns="0" rIns="0" bIns="0" numCol="1" spcCol="0" rtlCol="0" fromWordArt="0" anchor="t" anchorCtr="0" forceAA="0" compatLnSpc="1">
+                        <a:prstTxWarp prst="textNoShape">
+                          <a:avLst/>
+                        </a:prstTxWarp>
+                        <a:spAutoFit/>
+                      </wps:bodyPr>
+                    </wps:wsp>
+                  </a:graphicData>
+                </a:graphic>
+              </wp:anchor>
+            </w:drawing>
+          </mc:Choice>
+          <mc:Fallback>
+            <w:pict>
+              <v:shapetype w14:anchorId="0C553CE9" id="_x0000_t202" coordsize="21600,21600" o:spt="202" path="m,l,21600r21600,l21600,xe">
+                <v:stroke joinstyle="miter"/>
+                <v:path gradientshapeok="t" o:connecttype="rect"/>
+              </v:shapetype>
+              <v:shape id="Text Box 4" o:spid="_x0000_s1026" type="#_x0000_t202" style="position:absolute;left:0;text-align:left;margin-left:217pt;margin-top:33.8pt;width:291.9pt;height:.05pt;z-index:251661312;visibility:visible;mso-wrap-style:square;mso-wrap-distance-left:9pt;mso-wrap-distance-top:0;mso-wrap-distance-right:9pt;mso-wrap-distance-bottom:0;mso-position-horizontal:absolute;mso-position-horizontal-relative:text;mso-position-vertical:absolute;mso-position-vertical-relative:text;v-text-anchor:top" o:gfxdata="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" stroked="f">
+                <v:textbox style="mso-fit-shape-to-text:t" inset="0,0,0,0">
+                  <w:txbxContent>
+                    <w:p>
+                      <w:pPr>
+                        <w:pStyle w:val="Caption"/>
+                        <w:rPr>
+                          <w:rFonts w:ascii="Helvetica Neue Light" w:hAnsi="Helvetica Neue Light" w:cs="Times New Roman"/>
+                          <w:i w:val="0"/>
+                          <w:iCs/>
+                          <w:noProof/>
+                        </w:rPr>
+                      </w:pPr>
+                      <w:r>
+                        <w:rPr>
+                          <w:rFonts w:ascii="Helvetica Neue Light" w:hAnsi="Helvetica Neue Light" w:cs="Times New Roman"/>
+                          <w:i w:val="0"/>
+                          <w:iCs/>
+                          <w:noProof/>
+                        </w:rPr>
+                        <w:t>Figure 2: Example of string and line level</w:t>
+                      </w:r>
+                    </w:p>
+                  </w:txbxContent>
+                </v:textbox>
+                <w10:wrap type="square"/>
+              </v:shape>
+            </w:pict>
+          </mc:Fallback>
+        </mc:AlternateContent>
+      </w:r>
+      <w:r>
+        <w:rPr>
           <w:rFonts w:eastAsia="Arial" w:cs="Arial"/>
         </w:rPr>
         <w:t>If available, more sophisticated GPS equipment can be utilized to capture the mean height of an intertidal reef, however, in most cases practitioners will not have access to this and therefore they can proceed as follows below.</w:t>
+      </w:r>
+      <w:r>
+        <w:rPr>
+          <w:rFonts w:eastAsia="Arial" w:cs="Arial"/>
+        </w:rPr>
+        <w:t xml:space="preserve"> </w:t>
       </w:r>
     </w:p>
     <w:p>
@@ -1374,10 +1624,170 @@
       </w:pPr>
       <w:r>
         <w:rPr>
+          <w:noProof/>
+        </w:rPr>
+        <w:drawing>
+          <wp:anchor distT="0" distB="0" distL="114300" distR="114300" simplePos="0" relativeHeight="251659264" behindDoc="0" locked="0" layoutInCell="1" allowOverlap="1" wp14:anchorId="5780FFC9" wp14:editId="3D7EC0F1">
+            <wp:simplePos x="0" y="0"/>
+            <wp:positionH relativeFrom="column">
+              <wp:posOffset>2752090</wp:posOffset>
+            </wp:positionH>
+            <wp:positionV relativeFrom="paragraph">
+              <wp:posOffset>14605</wp:posOffset>
+            </wp:positionV>
+            <wp:extent cx="3221355" cy="1600200"/>
+            <wp:effectExtent l="0" t="0" r="0" b="0"/>
+            <wp:wrapSquare wrapText="bothSides"/>
+            <wp:docPr id="3" name="Picture 3"/>
+            <wp:cNvGraphicFramePr>
+              <a:graphicFrameLocks xmlns:a="http://schemas.openxmlformats.org/drawingml/2006/main" noChangeAspect="1"/>
+            </wp:cNvGraphicFramePr>
+            <a:graphic xmlns:a="http://schemas.openxmlformats.org/drawingml/2006/main">
+              <a:graphicData uri="http://schemas.openxmlformats.org/drawingml/2006/picture">
+                <pic:pic xmlns:pic="http://schemas.openxmlformats.org/drawingml/2006/picture">
+                  <pic:nvPicPr>
+                    <pic:cNvPr id="0" name="Picture 6"/>
+                    <pic:cNvPicPr>
+                      <a:picLocks noChangeAspect="1" noChangeArrowheads="1"/>
+                    </pic:cNvPicPr>
+                  </pic:nvPicPr>
+                  <pic:blipFill>
+                    <a:blip r:embed="rId12" cstate="print">
+                      <a:extLst>
+                        <a:ext uri="{28A0092B-C50C-407E-A947-70E740481C1C}">
+                          <a14:useLocalDpi xmlns:a14="http://schemas.microsoft.com/office/drawing/2010/main" val="0"/>
+                        </a:ext>
+                      </a:extLst>
+                    </a:blip>
+                    <a:srcRect/>
+                    <a:stretch>
+                      <a:fillRect/>
+                    </a:stretch>
+                  </pic:blipFill>
+                  <pic:spPr bwMode="auto">
+                    <a:xfrm>
+                      <a:off x="0" y="0"/>
+                      <a:ext cx="3221355" cy="1600200"/>
+                    </a:xfrm>
+                    <a:prstGeom prst="rect">
+                      <a:avLst/>
+                    </a:prstGeom>
+                    <a:noFill/>
+                    <a:ln>
+                      <a:noFill/>
+                    </a:ln>
+                  </pic:spPr>
+                </pic:pic>
+              </a:graphicData>
+            </a:graphic>
+            <wp14:sizeRelH relativeFrom="margin">
+              <wp14:pctWidth>0</wp14:pctWidth>
+            </wp14:sizeRelH>
+            <wp14:sizeRelV relativeFrom="margin">
+              <wp14:pctHeight>0</wp14:pctHeight>
+            </wp14:sizeRelV>
+          </wp:anchor>
+        </w:drawing>
+      </w:r>
+      <w:r>
+        <w:rPr>
           <w:rFonts w:eastAsia="Arial" w:cs="Arial"/>
         </w:rPr>
-        <w:t xml:space="preserve">First, one person should find the highest point on the reef. At the selected point, hold a string (with line level attached) against the oysters. The other end of the string is held by another along with a meter stick.  When the line level is straight, measure the height on the meter stick.  Starting at the oyster reef edge (&lt;25% living/dead shell cover), walk the perimeter of the reef and take at least 4 measurements in each direction (N, S, E, and W) of the highest point.  The reef height is calculated as the mean height from these measurements.  </w:t>
-      </w:r>
+        <w:t>First, one person should find the highest point on the reef.</w:t>
+      </w:r>
+      <w:r>
+        <w:rPr>
+          <w:rFonts w:eastAsia="Arial" w:cs="Arial"/>
+        </w:rPr>
+        <w:t xml:space="preserve"> </w:t>
+      </w:r>
+      <w:r>
+        <w:rPr>
+          <w:rFonts w:eastAsia="Arial" w:cs="Arial"/>
+        </w:rPr>
+        <w:t>At the selected point, hold a string (with line level attached</w:t>
+      </w:r>
+      <w:r>
+        <w:rPr>
+          <w:rFonts w:eastAsia="Arial" w:cs="Arial"/>
+        </w:rPr>
+        <w:t>, Figure 2</w:t>
+      </w:r>
+      <w:r>
+        <w:rPr>
+          <w:rFonts w:eastAsia="Arial" w:cs="Arial"/>
+        </w:rPr>
+        <w:t xml:space="preserve">) against the oysters. The other end of the string is held by another along with a meter stick.  When the line level is straight, measure the height on the meter stick.  Starting at the oyster reef edge (&lt;25% living/dead shell cover), walk the perimeter of the reef and take at least 4 measurements in each direction (N, S, E, and W) </w:t>
+      </w:r>
+      <w:r>
+        <w:rPr>
+          <w:rFonts w:eastAsia="Arial" w:cs="Arial"/>
+        </w:rPr>
+        <w:t>from</w:t>
+      </w:r>
+      <w:r>
+        <w:rPr>
+          <w:rFonts w:eastAsia="Arial" w:cs="Arial"/>
+        </w:rPr>
+        <w:t xml:space="preserve"> the highest point.  The reef height is calculated as the mean height from these measurements.</w:t>
+      </w:r>
+      <w:r>
+        <w:rPr>
+          <w:rFonts w:eastAsia="Arial" w:cs="Arial"/>
+        </w:rPr>
+        <w:t xml:space="preserve">  Do this for each reef that data are collected from.</w:t>
+      </w:r>
+      <w:r>
+        <w:rPr>
+          <w:rFonts w:eastAsia="Arial" w:cs="Arial"/>
+        </w:rPr>
+        <w:t xml:space="preserve">  </w:t>
+      </w:r>
+    </w:p>
+    <w:p>
+      <w:pPr>
+        <w:pStyle w:val="ListParagraph"/>
+        <w:tabs>
+          <w:tab w:val="left" w:pos="508"/>
+        </w:tabs>
+        <w:ind w:left="360"/>
+        <w:jc w:val="both"/>
+        <w:rPr>
+          <w:rFonts w:eastAsia="Arial" w:cs="Arial"/>
+        </w:rPr>
+      </w:pPr>
+    </w:p>
+    <w:p>
+      <w:pPr>
+        <w:pStyle w:val="ListParagraph"/>
+        <w:tabs>
+          <w:tab w:val="left" w:pos="508"/>
+        </w:tabs>
+        <w:ind w:left="360"/>
+        <w:jc w:val="both"/>
+        <w:rPr>
+          <w:rFonts w:eastAsia="Arial" w:cs="Arial"/>
+        </w:rPr>
+      </w:pPr>
+      <w:r>
+        <w:rPr>
+          <w:rFonts w:eastAsia="Arial" w:cs="Arial"/>
+        </w:rPr>
+        <w:t>Figure 2: Line level used for reef height</w:t>
+      </w:r>
+    </w:p>
+    <w:p>
+      <w:pPr>
+        <w:pStyle w:val="ListParagraph"/>
+        <w:tabs>
+          <w:tab w:val="left" w:pos="508"/>
+        </w:tabs>
+        <w:ind w:left="360"/>
+        <w:jc w:val="both"/>
+        <w:rPr>
+          <w:rFonts w:eastAsia="Arial" w:cs="Arial"/>
+        </w:rPr>
+      </w:pPr>
     </w:p>
     <w:p>
       <w:pPr>
@@ -1406,7 +1816,7 @@
           <w:noProof/>
         </w:rPr>
         <w:pict w14:anchorId="6AAAA729">
-          <v:shape id="_x0000_i1025" type="#_x0000_t75" alt="" style="width:467.85pt;height:1.5pt;mso-width-percent:0;mso-height-percent:0;mso-width-percent:0;mso-height-percent:0" o:hrpct="0" o:hralign="center" o:hr="t">
+          <v:shape id="_x0000_i1029" type="#_x0000_t75" alt="" style="width:467.85pt;height:1.5pt;mso-width-percent:0;mso-height-percent:0;mso-width-percent:0;mso-height-percent:0" o:hrpct="0" o:hralign="center" o:hr="t">
             <v:imagedata r:id="rId7" o:title="Default Line"/>
           </v:shape>
         </w:pict>
@@ -1431,6 +1841,7 @@
           <w:bCs w:val="0"/>
           <w:color w:val="000000" w:themeColor="text1"/>
         </w:rPr>
+        <w:lastRenderedPageBreak/>
         <w:t>Data Submission</w:t>
       </w:r>
       <w:bookmarkEnd w:id="4"/>
@@ -1503,7 +1914,7 @@
         </w:rPr>
         <w:t xml:space="preserve">Use our online submission portal to upload the Excel Spreadsheet: </w:t>
       </w:r>
-      <w:hyperlink r:id="rId11">
+      <w:hyperlink r:id="rId13">
         <w:r>
           <w:rPr>
             <w:rStyle w:val="Hyperlink"/>
@@ -1537,7 +1948,7 @@
         </w:rPr>
         <w:t xml:space="preserve">Contact us if you have any questions: </w:t>
       </w:r>
-      <w:hyperlink r:id="rId12">
+      <w:hyperlink r:id="rId14">
         <w:r>
           <w:rPr>
             <w:rStyle w:val="Hyperlink"/>
@@ -1550,9 +1961,9 @@
       </w:hyperlink>
     </w:p>
     <w:sectPr>
-      <w:headerReference w:type="default" r:id="rId13"/>
-      <w:footerReference w:type="even" r:id="rId14"/>
-      <w:footerReference w:type="default" r:id="rId15"/>
+      <w:headerReference w:type="default" r:id="rId15"/>
+      <w:footerReference w:type="even" r:id="rId16"/>
+      <w:footerReference w:type="default" r:id="rId17"/>
       <w:pgSz w:w="12240" w:h="15840"/>
       <w:pgMar w:top="1440" w:right="1440" w:bottom="1440" w:left="1440" w:header="432" w:footer="720" w:gutter="0"/>
       <w:cols w:space="720"/>

</xml_diff>

<commit_message>
update formatting of oyster protocols (not converted to PDF yet) #12
</commit_message>
<xml_diff>
--- a/oyster/protocol_docs/marinegeo_protocol_oyster_reef_area_and_height.docx
+++ b/oyster/protocol_docs/marinegeo_protocol_oyster_reef_area_and_height.docx
@@ -6,7 +6,7 @@
       <w:pPr>
         <w:pStyle w:val="Title"/>
         <w:rPr>
-          <w:rFonts w:ascii="Helvetica Neue Light" w:hAnsi="Helvetica Neue Light"/>
+          <w:rFonts w:ascii="Arial" w:hAnsi="Arial" w:cs="Arial"/>
           <w:b w:val="0"/>
           <w:bCs w:val="0"/>
           <w:color w:val="000000" w:themeColor="text1"/>
@@ -16,7 +16,7 @@
       </w:pPr>
       <w:r>
         <w:rPr>
-          <w:rFonts w:ascii="Helvetica Neue Light" w:hAnsi="Helvetica Neue Light"/>
+          <w:rFonts w:ascii="Arial" w:hAnsi="Arial" w:cs="Arial"/>
           <w:b w:val="0"/>
           <w:bCs w:val="0"/>
           <w:color w:val="000000" w:themeColor="text1"/>
@@ -29,10 +29,13 @@
     <w:p>
       <w:pPr>
         <w:pStyle w:val="BodyText"/>
-      </w:pPr>
-      <w:r>
-        <w:rPr>
-          <w:rFonts w:ascii="Helvetica Neue Light" w:hAnsi="Helvetica Neue Light"/>
+        <w:rPr>
+          <w:rFonts w:ascii="Arial" w:hAnsi="Arial" w:cs="Arial"/>
+        </w:rPr>
+      </w:pPr>
+      <w:r>
+        <w:rPr>
+          <w:rFonts w:ascii="Arial" w:hAnsi="Arial" w:cs="Arial"/>
           <w:noProof/>
         </w:rPr>
         <w:pict w14:anchorId="549AA064">
@@ -55,7 +58,7 @@
             <v:path o:extrusionok="f" gradientshapeok="t" o:connecttype="rect"/>
             <o:lock v:ext="edit" aspectratio="t"/>
           </v:shapetype>
-          <v:shape id="_x0000_i1025" type="#_x0000_t75" alt="" style="width:467.85pt;height:1.5pt;mso-width-percent:0;mso-height-percent:0;mso-width-percent:0;mso-height-percent:0" o:hrpct="0" o:hralign="center" o:hr="t">
+          <v:shape id="_x0000_i1029" type="#_x0000_t75" alt="" style="width:467.85pt;height:1.5pt;mso-width-percent:0;mso-height-percent:0;mso-width-percent:0;mso-height-percent:0" o:hrpct="0" o:hralign="center" o:hr="t">
             <v:imagedata r:id="rId7" o:title="Default Line"/>
           </v:shape>
         </w:pict>
@@ -64,13 +67,14 @@
     <w:p>
       <w:pPr>
         <w:pStyle w:val="Compact"/>
-        <w:rPr>
-          <w:rFonts w:ascii="Helvetica Neue Light" w:hAnsi="Helvetica Neue Light"/>
-        </w:rPr>
-      </w:pPr>
-      <w:r>
-        <w:rPr>
-          <w:rFonts w:ascii="Helvetica Neue Light" w:hAnsi="Helvetica Neue Light"/>
+        <w:jc w:val="center"/>
+        <w:rPr>
+          <w:rFonts w:ascii="Arial" w:hAnsi="Arial" w:cs="Arial"/>
+        </w:rPr>
+      </w:pPr>
+      <w:r>
+        <w:rPr>
+          <w:rFonts w:ascii="Arial" w:hAnsi="Arial" w:cs="Arial"/>
           <w:b/>
           <w:bCs/>
           <w:noProof/>
@@ -79,9 +83,9 @@
           <w:szCs w:val="48"/>
         </w:rPr>
         <w:drawing>
-          <wp:inline distT="0" distB="0" distL="0" distR="0" wp14:anchorId="4E211237" wp14:editId="030C5E8F">
-            <wp:extent cx="5943600" cy="4457700"/>
-            <wp:effectExtent l="0" t="0" r="0" b="0"/>
+          <wp:inline distT="0" distB="0" distL="0" distR="0" wp14:anchorId="4E211237" wp14:editId="1FFA007F">
+            <wp:extent cx="5610687" cy="4208015"/>
+            <wp:effectExtent l="0" t="0" r="3175" b="0"/>
             <wp:docPr id="5" name="Picture 5"/>
             <wp:cNvGraphicFramePr>
               <a:graphicFrameLocks xmlns:a="http://schemas.openxmlformats.org/drawingml/2006/main" noChangeAspect="1"/>
@@ -111,7 +115,7 @@
                   <pic:spPr bwMode="auto">
                     <a:xfrm>
                       <a:off x="0" y="0"/>
-                      <a:ext cx="5943600" cy="4457700"/>
+                      <a:ext cx="5615793" cy="4211844"/>
                     </a:xfrm>
                     <a:prstGeom prst="rect">
                       <a:avLst/>
@@ -132,7 +136,7 @@
       <w:pPr>
         <w:pStyle w:val="Compact"/>
         <w:rPr>
-          <w:rFonts w:ascii="Helvetica Neue Light" w:hAnsi="Helvetica Neue Light"/>
+          <w:rFonts w:ascii="Arial" w:hAnsi="Arial" w:cs="Arial"/>
         </w:rPr>
       </w:pPr>
     </w:p>
@@ -141,70 +145,112 @@
         <w:pStyle w:val="FirstParagraph"/>
         <w:jc w:val="both"/>
         <w:rPr>
-          <w:rFonts w:ascii="Helvetica Neue Light" w:hAnsi="Helvetica Neue Light"/>
-        </w:rPr>
-      </w:pPr>
-      <w:r>
-        <w:rPr>
-          <w:rFonts w:ascii="Helvetica Neue Light" w:hAnsi="Helvetica Neue Light"/>
+          <w:rFonts w:ascii="Arial" w:hAnsi="Arial" w:cs="Arial"/>
+        </w:rPr>
+      </w:pPr>
+      <w:r>
+        <w:rPr>
+          <w:rFonts w:ascii="Arial" w:hAnsi="Arial" w:cs="Arial"/>
           <w:u w:val="single"/>
         </w:rPr>
         <w:t>How to cite this work:</w:t>
       </w:r>
       <w:r>
         <w:rPr>
-          <w:rFonts w:ascii="Helvetica Neue Light" w:hAnsi="Helvetica Neue Light"/>
+          <w:rFonts w:ascii="Arial" w:hAnsi="Arial" w:cs="Arial"/>
         </w:rPr>
         <w:t xml:space="preserve"> </w:t>
       </w:r>
       <w:r>
         <w:rPr>
-          <w:rFonts w:ascii="Helvetica Neue Light" w:hAnsi="Helvetica Neue Light"/>
+          <w:rFonts w:ascii="Arial" w:hAnsi="Arial" w:cs="Arial"/>
         </w:rPr>
         <w:t xml:space="preserve">Protocol: </w:t>
       </w:r>
       <w:r>
         <w:rPr>
-          <w:rFonts w:ascii="Helvetica Neue Light" w:hAnsi="Helvetica Neue Light"/>
+          <w:rFonts w:ascii="Arial" w:hAnsi="Arial" w:cs="Arial"/>
         </w:rPr>
         <w:t>Oyster Reef Area and Height</w:t>
       </w:r>
       <w:r>
         <w:rPr>
-          <w:rFonts w:ascii="Helvetica Neue Light" w:hAnsi="Helvetica Neue Light"/>
+          <w:rFonts w:ascii="Arial" w:hAnsi="Arial" w:cs="Arial"/>
         </w:rPr>
         <w:t xml:space="preserve"> (202</w:t>
       </w:r>
       <w:r>
         <w:rPr>
-          <w:rFonts w:ascii="Helvetica Neue Light" w:hAnsi="Helvetica Neue Light"/>
+          <w:rFonts w:ascii="Arial" w:hAnsi="Arial" w:cs="Arial"/>
         </w:rPr>
         <w:t>1</w:t>
       </w:r>
       <w:r>
         <w:rPr>
-          <w:rFonts w:ascii="Helvetica Neue Light" w:hAnsi="Helvetica Neue Light"/>
+          <w:rFonts w:ascii="Arial" w:hAnsi="Arial" w:cs="Arial"/>
         </w:rPr>
         <w:t>)</w:t>
       </w:r>
       <w:r>
         <w:rPr>
-          <w:rFonts w:ascii="Helvetica Neue Light" w:hAnsi="Helvetica Neue Light"/>
+          <w:rFonts w:ascii="Arial" w:hAnsi="Arial" w:cs="Arial"/>
         </w:rPr>
         <w:t>.</w:t>
       </w:r>
       <w:r>
         <w:rPr>
-          <w:rFonts w:ascii="Helvetica Neue Light" w:hAnsi="Helvetica Neue Light"/>
-        </w:rPr>
-        <w:t xml:space="preserve"> Tennenbaum Marine Observatories Network, MarineGEO, Smithsonian Institution.</w:t>
+          <w:rFonts w:ascii="Arial" w:hAnsi="Arial" w:cs="Arial"/>
+        </w:rPr>
+        <w:t xml:space="preserve"> </w:t>
+      </w:r>
+      <w:proofErr w:type="spellStart"/>
+      <w:r>
+        <w:rPr>
+          <w:rFonts w:ascii="Arial" w:hAnsi="Arial" w:cs="Arial"/>
+        </w:rPr>
+        <w:t>Tennenbaum</w:t>
+      </w:r>
+      <w:proofErr w:type="spellEnd"/>
+      <w:r>
+        <w:rPr>
+          <w:rFonts w:ascii="Arial" w:hAnsi="Arial" w:cs="Arial"/>
+        </w:rPr>
+        <w:t xml:space="preserve"> </w:t>
+      </w:r>
+      <w:proofErr w:type="spellStart"/>
+      <w:r>
+        <w:rPr>
+          <w:rFonts w:ascii="Arial" w:hAnsi="Arial" w:cs="Arial"/>
+        </w:rPr>
+        <w:t>Mrine</w:t>
+      </w:r>
+      <w:proofErr w:type="spellEnd"/>
+      <w:r>
+        <w:rPr>
+          <w:rFonts w:ascii="Arial" w:hAnsi="Arial" w:cs="Arial"/>
+        </w:rPr>
+        <w:t xml:space="preserve"> Observatories Network, </w:t>
+      </w:r>
+      <w:proofErr w:type="spellStart"/>
+      <w:r>
+        <w:rPr>
+          <w:rFonts w:ascii="Arial" w:hAnsi="Arial" w:cs="Arial"/>
+        </w:rPr>
+        <w:t>MarineGEO</w:t>
+      </w:r>
+      <w:proofErr w:type="spellEnd"/>
+      <w:r>
+        <w:rPr>
+          <w:rFonts w:ascii="Arial" w:hAnsi="Arial" w:cs="Arial"/>
+        </w:rPr>
+        <w:t>, Smithsonian Institution.</w:t>
       </w:r>
     </w:p>
     <w:p>
       <w:pPr>
         <w:pStyle w:val="BodyText"/>
         <w:rPr>
-          <w:rFonts w:ascii="Helvetica Neue Light" w:hAnsi="Helvetica Neue Light"/>
+          <w:rFonts w:ascii="Arial" w:hAnsi="Arial" w:cs="Arial"/>
         </w:rPr>
       </w:pPr>
     </w:p>
@@ -212,7 +258,7 @@
       <w:pPr>
         <w:pStyle w:val="BodyText"/>
         <w:rPr>
-          <w:rFonts w:ascii="Helvetica Neue Light" w:hAnsi="Helvetica Neue Light"/>
+          <w:rFonts w:ascii="Arial" w:hAnsi="Arial" w:cs="Arial"/>
         </w:rPr>
       </w:pPr>
     </w:p>
@@ -221,15 +267,14 @@
         <w:pStyle w:val="Compact"/>
         <w:jc w:val="center"/>
         <w:rPr>
-          <w:rFonts w:ascii="Helvetica Neue Light" w:hAnsi="Helvetica Neue Light"/>
-        </w:rPr>
-      </w:pPr>
-      <w:r>
-        <w:rPr>
-          <w:rFonts w:ascii="Helvetica Neue Light" w:hAnsi="Helvetica Neue Light"/>
+          <w:rFonts w:ascii="Arial" w:hAnsi="Arial" w:cs="Arial"/>
+        </w:rPr>
+      </w:pPr>
+      <w:r>
+        <w:rPr>
+          <w:rFonts w:ascii="Arial" w:hAnsi="Arial" w:cs="Arial"/>
           <w:noProof/>
         </w:rPr>
-        <w:lastRenderedPageBreak/>
         <w:drawing>
           <wp:inline distT="0" distB="0" distL="0" distR="0" wp14:anchorId="326A7AC3" wp14:editId="39F44D4D">
             <wp:extent cx="3412836" cy="1486188"/>
@@ -275,22 +320,9 @@
     </w:p>
     <w:p>
       <w:pPr>
-        <w:rPr>
-          <w:rFonts w:ascii="Helvetica Neue Light" w:hAnsi="Helvetica Neue Light"/>
-        </w:rPr>
-      </w:pPr>
-      <w:r>
-        <w:rPr>
-          <w:rFonts w:ascii="Helvetica Neue Light" w:hAnsi="Helvetica Neue Light"/>
-        </w:rPr>
-        <w:br w:type="page"/>
-      </w:r>
-    </w:p>
-    <w:p>
-      <w:pPr>
         <w:pStyle w:val="Heading2"/>
         <w:rPr>
-          <w:rFonts w:ascii="Helvetica Neue Light" w:hAnsi="Helvetica Neue Light"/>
+          <w:rFonts w:ascii="Arial" w:hAnsi="Arial" w:cs="Arial"/>
           <w:b w:val="0"/>
           <w:bCs w:val="0"/>
         </w:rPr>
@@ -298,13 +330,13 @@
       <w:bookmarkStart w:id="0" w:name="introduction"/>
       <w:r>
         <w:rPr>
-          <w:rFonts w:ascii="Helvetica Neue Light" w:hAnsi="Helvetica Neue Light"/>
+          <w:rFonts w:ascii="Arial" w:hAnsi="Arial" w:cs="Arial"/>
           <w:b w:val="0"/>
           <w:noProof/>
         </w:rPr>
         <w:lastRenderedPageBreak/>
         <w:pict w14:anchorId="1661A926">
-          <v:shape id="_x0000_i1026" type="#_x0000_t75" alt="" style="width:467.85pt;height:1.5pt;mso-width-percent:0;mso-height-percent:0;mso-width-percent:0;mso-height-percent:0" o:hrpct="0" o:hralign="center" o:hr="t">
+          <v:shape id="_x0000_i1028" type="#_x0000_t75" alt="" style="width:467.85pt;height:1.5pt;mso-width-percent:0;mso-height-percent:0;mso-width-percent:0;mso-height-percent:0" o:hrpct="0" o:hralign="center" o:hr="t">
             <v:imagedata r:id="rId7" o:title="Default Line"/>
           </v:shape>
         </w:pict>
@@ -315,7 +347,7 @@
         <w:pStyle w:val="Heading2"/>
         <w:spacing w:before="0" w:line="276" w:lineRule="auto"/>
         <w:rPr>
-          <w:rFonts w:ascii="Helvetica Neue Light" w:hAnsi="Helvetica Neue Light"/>
+          <w:rFonts w:ascii="Arial" w:hAnsi="Arial" w:cs="Arial"/>
           <w:b w:val="0"/>
           <w:bCs w:val="0"/>
           <w:color w:val="000000" w:themeColor="text1"/>
@@ -323,7 +355,7 @@
       </w:pPr>
       <w:r>
         <w:rPr>
-          <w:rFonts w:ascii="Helvetica Neue Light" w:hAnsi="Helvetica Neue Light"/>
+          <w:rFonts w:ascii="Arial" w:hAnsi="Arial" w:cs="Arial"/>
           <w:b w:val="0"/>
           <w:bCs w:val="0"/>
           <w:color w:val="000000" w:themeColor="text1"/>
@@ -336,8 +368,9 @@
       <w:pPr>
         <w:spacing w:after="0" w:line="276" w:lineRule="auto"/>
         <w:ind w:hanging="6"/>
-        <w:rPr>
-          <w:rFonts w:ascii="Helvetica Neue Light" w:hAnsi="Helvetica Neue Light"/>
+        <w:jc w:val="both"/>
+        <w:rPr>
+          <w:rFonts w:ascii="Arial" w:hAnsi="Arial" w:cs="Arial"/>
           <w:sz w:val="22"/>
           <w:szCs w:val="22"/>
         </w:rPr>
@@ -345,7 +378,7 @@
       <w:bookmarkStart w:id="1" w:name="measured-parameters"/>
       <w:r>
         <w:rPr>
-          <w:rFonts w:ascii="Helvetica Neue Light" w:eastAsia="Arial" w:hAnsi="Helvetica Neue Light" w:cs="Arial"/>
+          <w:rFonts w:ascii="Arial" w:eastAsia="Arial" w:hAnsi="Arial" w:cs="Arial"/>
           <w:sz w:val="22"/>
           <w:szCs w:val="22"/>
         </w:rPr>
@@ -353,7 +386,7 @@
       </w:r>
       <w:r>
         <w:rPr>
-          <w:rFonts w:ascii="Helvetica Neue Light" w:eastAsia="Arial" w:hAnsi="Helvetica Neue Light" w:cs="Arial"/>
+          <w:rFonts w:ascii="Arial" w:eastAsia="Arial" w:hAnsi="Arial" w:cs="Arial"/>
           <w:sz w:val="22"/>
           <w:szCs w:val="22"/>
         </w:rPr>
@@ -361,7 +394,7 @@
       </w:r>
       <w:r>
         <w:rPr>
-          <w:rFonts w:ascii="Helvetica Neue Light" w:eastAsia="Arial" w:hAnsi="Helvetica Neue Light" w:cs="Arial"/>
+          <w:rFonts w:ascii="Arial" w:eastAsia="Arial" w:hAnsi="Arial" w:cs="Arial"/>
           <w:sz w:val="22"/>
           <w:szCs w:val="22"/>
         </w:rPr>
@@ -369,7 +402,7 @@
       </w:r>
       <w:r>
         <w:rPr>
-          <w:rFonts w:ascii="Helvetica Neue Light" w:eastAsia="Arial" w:hAnsi="Helvetica Neue Light" w:cs="Arial"/>
+          <w:rFonts w:ascii="Arial" w:eastAsia="Arial" w:hAnsi="Arial" w:cs="Arial"/>
           <w:sz w:val="22"/>
           <w:szCs w:val="22"/>
           <w:vertAlign w:val="superscript"/>
@@ -378,7 +411,7 @@
       </w:r>
       <w:r>
         <w:rPr>
-          <w:rFonts w:ascii="Helvetica Neue Light" w:eastAsia="Arial" w:hAnsi="Helvetica Neue Light" w:cs="Arial"/>
+          <w:rFonts w:ascii="Arial" w:eastAsia="Arial" w:hAnsi="Arial" w:cs="Arial"/>
           <w:sz w:val="22"/>
           <w:szCs w:val="22"/>
         </w:rPr>
@@ -386,7 +419,7 @@
       </w:r>
       <w:r>
         <w:rPr>
-          <w:rFonts w:ascii="Helvetica Neue Light" w:eastAsia="Arial" w:hAnsi="Helvetica Neue Light" w:cs="Arial"/>
+          <w:rFonts w:ascii="Arial" w:eastAsia="Arial" w:hAnsi="Arial" w:cs="Arial"/>
           <w:sz w:val="22"/>
           <w:szCs w:val="22"/>
         </w:rPr>
@@ -394,7 +427,7 @@
       </w:r>
       <w:r>
         <w:rPr>
-          <w:rFonts w:ascii="Helvetica Neue Light" w:eastAsia="Arial" w:hAnsi="Helvetica Neue Light" w:cs="Arial"/>
+          <w:rFonts w:ascii="Arial" w:eastAsia="Arial" w:hAnsi="Arial" w:cs="Arial"/>
           <w:sz w:val="22"/>
           <w:szCs w:val="22"/>
         </w:rPr>
@@ -402,7 +435,7 @@
       </w:r>
       <w:r>
         <w:rPr>
-          <w:rFonts w:ascii="Helvetica Neue Light" w:eastAsia="Arial" w:hAnsi="Helvetica Neue Light" w:cs="Arial"/>
+          <w:rFonts w:ascii="Arial" w:eastAsia="Arial" w:hAnsi="Arial" w:cs="Arial"/>
           <w:sz w:val="22"/>
           <w:szCs w:val="22"/>
         </w:rPr>
@@ -410,15 +443,33 @@
       </w:r>
       <w:r>
         <w:rPr>
-          <w:rFonts w:ascii="Helvetica Neue Light" w:eastAsia="Arial" w:hAnsi="Helvetica Neue Light" w:cs="Arial"/>
-          <w:sz w:val="22"/>
-          <w:szCs w:val="22"/>
-        </w:rPr>
-        <w:t xml:space="preserve"> from year to year.  Because of this, MarineGEO requests that this be done at least initially to serve as a baseline and every </w:t>
-      </w:r>
-      <w:r>
-        <w:rPr>
-          <w:rFonts w:ascii="Helvetica Neue Light" w:eastAsia="Arial" w:hAnsi="Helvetica Neue Light" w:cs="Arial"/>
+          <w:rFonts w:ascii="Arial" w:eastAsia="Arial" w:hAnsi="Arial" w:cs="Arial"/>
+          <w:sz w:val="22"/>
+          <w:szCs w:val="22"/>
+        </w:rPr>
+        <w:t xml:space="preserve"> from year to year.  Because of this, </w:t>
+      </w:r>
+      <w:proofErr w:type="spellStart"/>
+      <w:r>
+        <w:rPr>
+          <w:rFonts w:ascii="Arial" w:eastAsia="Arial" w:hAnsi="Arial" w:cs="Arial"/>
+          <w:sz w:val="22"/>
+          <w:szCs w:val="22"/>
+        </w:rPr>
+        <w:t>MarineGEO</w:t>
+      </w:r>
+      <w:proofErr w:type="spellEnd"/>
+      <w:r>
+        <w:rPr>
+          <w:rFonts w:ascii="Arial" w:eastAsia="Arial" w:hAnsi="Arial" w:cs="Arial"/>
+          <w:sz w:val="22"/>
+          <w:szCs w:val="22"/>
+        </w:rPr>
+        <w:t xml:space="preserve"> requests that this be done at least initially to serve as a baseline and every </w:t>
+      </w:r>
+      <w:r>
+        <w:rPr>
+          <w:rFonts w:ascii="Arial" w:eastAsia="Arial" w:hAnsi="Arial" w:cs="Arial"/>
           <w:sz w:val="22"/>
           <w:szCs w:val="22"/>
         </w:rPr>
@@ -426,7 +477,7 @@
       </w:r>
       <w:r>
         <w:rPr>
-          <w:rFonts w:ascii="Helvetica Neue Light" w:eastAsia="Arial" w:hAnsi="Helvetica Neue Light" w:cs="Arial"/>
+          <w:rFonts w:ascii="Arial" w:eastAsia="Arial" w:hAnsi="Arial" w:cs="Arial"/>
           <w:sz w:val="22"/>
           <w:szCs w:val="22"/>
         </w:rPr>
@@ -438,7 +489,7 @@
         <w:pStyle w:val="Heading2"/>
         <w:spacing w:before="0" w:line="276" w:lineRule="auto"/>
         <w:rPr>
-          <w:rFonts w:ascii="Helvetica Neue Light" w:hAnsi="Helvetica Neue Light"/>
+          <w:rFonts w:ascii="Arial" w:hAnsi="Arial" w:cs="Arial"/>
           <w:b w:val="0"/>
           <w:bCs w:val="0"/>
           <w:color w:val="000000" w:themeColor="text1"/>
@@ -453,7 +504,7 @@
         <w:pStyle w:val="Heading2"/>
         <w:spacing w:before="0" w:line="276" w:lineRule="auto"/>
         <w:rPr>
-          <w:rFonts w:ascii="Helvetica Neue Light" w:hAnsi="Helvetica Neue Light"/>
+          <w:rFonts w:ascii="Arial" w:hAnsi="Arial" w:cs="Arial"/>
           <w:b w:val="0"/>
           <w:bCs w:val="0"/>
           <w:color w:val="000000" w:themeColor="text1"/>
@@ -464,7 +515,7 @@
       </w:pPr>
       <w:r>
         <w:rPr>
-          <w:rFonts w:ascii="Helvetica Neue Light" w:hAnsi="Helvetica Neue Light"/>
+          <w:rFonts w:ascii="Arial" w:hAnsi="Arial" w:cs="Arial"/>
           <w:b w:val="0"/>
           <w:bCs w:val="0"/>
           <w:color w:val="000000" w:themeColor="text1"/>
@@ -487,26 +538,26 @@
           <w:tab w:val="left" w:pos="500"/>
         </w:tabs>
         <w:rPr>
-          <w:rFonts w:eastAsia="Arial" w:cs="Arial"/>
+          <w:rFonts w:ascii="Arial" w:eastAsia="Arial" w:hAnsi="Arial" w:cs="Arial"/>
         </w:rPr>
       </w:pPr>
       <w:bookmarkStart w:id="2" w:name="requirements"/>
       <w:r>
         <w:rPr>
-          <w:rFonts w:eastAsia="Arial" w:cs="Arial"/>
+          <w:rFonts w:ascii="Arial" w:eastAsia="Arial" w:hAnsi="Arial" w:cs="Arial"/>
         </w:rPr>
         <w:t>Oyster reef areal dimensions (m</w:t>
       </w:r>
       <w:r>
         <w:rPr>
-          <w:rFonts w:eastAsia="Arial" w:cs="Arial"/>
+          <w:rFonts w:ascii="Arial" w:eastAsia="Arial" w:hAnsi="Arial" w:cs="Arial"/>
           <w:vertAlign w:val="superscript"/>
         </w:rPr>
         <w:t>2</w:t>
       </w:r>
       <w:r>
         <w:rPr>
-          <w:rFonts w:eastAsia="Arial" w:cs="Arial"/>
+          <w:rFonts w:ascii="Arial" w:eastAsia="Arial" w:hAnsi="Arial" w:cs="Arial"/>
         </w:rPr>
         <w:t>)</w:t>
       </w:r>
@@ -522,12 +573,12 @@
           <w:tab w:val="left" w:pos="500"/>
         </w:tabs>
         <w:rPr>
-          <w:rFonts w:eastAsia="Arial" w:cs="Arial"/>
-        </w:rPr>
-      </w:pPr>
-      <w:r>
-        <w:rPr>
-          <w:rFonts w:eastAsia="Arial" w:cs="Arial"/>
+          <w:rFonts w:ascii="Arial" w:eastAsia="Arial" w:hAnsi="Arial" w:cs="Arial"/>
+        </w:rPr>
+      </w:pPr>
+      <w:r>
+        <w:rPr>
+          <w:rFonts w:ascii="Arial" w:eastAsia="Arial" w:hAnsi="Arial" w:cs="Arial"/>
         </w:rPr>
         <w:t>Mean reef height (cm, m)</w:t>
       </w:r>
@@ -537,7 +588,7 @@
         <w:pStyle w:val="Heading2"/>
         <w:spacing w:before="0" w:line="276" w:lineRule="auto"/>
         <w:rPr>
-          <w:rFonts w:ascii="Helvetica Neue Light" w:hAnsi="Helvetica Neue Light"/>
+          <w:rFonts w:ascii="Arial" w:hAnsi="Arial" w:cs="Arial"/>
           <w:b w:val="0"/>
           <w:bCs w:val="0"/>
           <w:color w:val="000000" w:themeColor="text1"/>
@@ -549,14 +600,14 @@
         <w:pStyle w:val="Heading2"/>
         <w:spacing w:before="0" w:line="276" w:lineRule="auto"/>
         <w:rPr>
-          <w:rFonts w:ascii="Helvetica Neue Light" w:hAnsi="Helvetica Neue Light"/>
+          <w:rFonts w:ascii="Arial" w:hAnsi="Arial" w:cs="Arial"/>
           <w:b w:val="0"/>
           <w:bCs w:val="0"/>
         </w:rPr>
       </w:pPr>
       <w:r>
         <w:rPr>
-          <w:rFonts w:ascii="Helvetica Neue Light" w:hAnsi="Helvetica Neue Light"/>
+          <w:rFonts w:ascii="Arial" w:hAnsi="Arial" w:cs="Arial"/>
           <w:b w:val="0"/>
           <w:noProof/>
         </w:rPr>
@@ -568,7 +619,7 @@
       </w:r>
       <w:r>
         <w:rPr>
-          <w:rFonts w:ascii="Helvetica Neue Light" w:hAnsi="Helvetica Neue Light"/>
+          <w:rFonts w:ascii="Arial" w:hAnsi="Arial" w:cs="Arial"/>
           <w:b w:val="0"/>
           <w:bCs w:val="0"/>
           <w:color w:val="000000" w:themeColor="text1"/>
@@ -581,7 +632,7 @@
       <w:pPr>
         <w:spacing w:after="0" w:line="276" w:lineRule="auto"/>
         <w:rPr>
-          <w:rFonts w:ascii="Helvetica Neue Light" w:hAnsi="Helvetica Neue Light"/>
+          <w:rFonts w:ascii="Arial" w:hAnsi="Arial" w:cs="Arial"/>
           <w:sz w:val="22"/>
           <w:szCs w:val="22"/>
         </w:rPr>
@@ -589,7 +640,7 @@
       <w:bookmarkStart w:id="3" w:name="methods"/>
       <w:r>
         <w:rPr>
-          <w:rFonts w:ascii="Helvetica Neue Light" w:eastAsia="Arial" w:hAnsi="Helvetica Neue Light" w:cs="Arial"/>
+          <w:rFonts w:ascii="Arial" w:eastAsia="Arial" w:hAnsi="Arial" w:cs="Arial"/>
           <w:sz w:val="22"/>
           <w:szCs w:val="22"/>
         </w:rPr>
@@ -600,7 +651,7 @@
       <w:pPr>
         <w:spacing w:after="0" w:line="276" w:lineRule="auto"/>
         <w:rPr>
-          <w:rFonts w:ascii="Helvetica Neue Light" w:eastAsia="Arial" w:hAnsi="Helvetica Neue Light" w:cs="Arial"/>
+          <w:rFonts w:ascii="Arial" w:eastAsia="Arial" w:hAnsi="Arial" w:cs="Arial"/>
           <w:sz w:val="22"/>
           <w:szCs w:val="22"/>
         </w:rPr>
@@ -610,14 +661,14 @@
       <w:pPr>
         <w:spacing w:after="0" w:line="276" w:lineRule="auto"/>
         <w:rPr>
-          <w:rFonts w:ascii="Helvetica Neue Light" w:hAnsi="Helvetica Neue Light"/>
-          <w:sz w:val="22"/>
-          <w:szCs w:val="22"/>
-        </w:rPr>
-      </w:pPr>
-      <w:r>
-        <w:rPr>
-          <w:rFonts w:ascii="Helvetica Neue Light" w:eastAsia="Arial" w:hAnsi="Helvetica Neue Light" w:cs="Arial"/>
+          <w:rFonts w:ascii="Arial" w:hAnsi="Arial" w:cs="Arial"/>
+          <w:sz w:val="22"/>
+          <w:szCs w:val="22"/>
+        </w:rPr>
+      </w:pPr>
+      <w:r>
+        <w:rPr>
+          <w:rFonts w:ascii="Arial" w:eastAsia="Arial" w:hAnsi="Arial" w:cs="Arial"/>
           <w:sz w:val="22"/>
           <w:szCs w:val="22"/>
         </w:rPr>
@@ -629,18 +680,36 @@
         <w:spacing w:after="0" w:line="276" w:lineRule="auto"/>
         <w:ind w:firstLine="720"/>
         <w:rPr>
-          <w:rFonts w:ascii="Helvetica Neue Light" w:hAnsi="Helvetica Neue Light"/>
-          <w:sz w:val="22"/>
-          <w:szCs w:val="22"/>
-        </w:rPr>
-      </w:pPr>
-      <w:r>
-        <w:rPr>
-          <w:rFonts w:ascii="Helvetica Neue Light" w:eastAsia="Arial" w:hAnsi="Helvetica Neue Light" w:cs="Arial"/>
-          <w:sz w:val="22"/>
-          <w:szCs w:val="22"/>
-        </w:rPr>
-        <w:t>Preparation: 1 person x &lt;1 day</w:t>
+          <w:rFonts w:ascii="Arial" w:hAnsi="Arial" w:cs="Arial"/>
+          <w:sz w:val="22"/>
+          <w:szCs w:val="22"/>
+        </w:rPr>
+      </w:pPr>
+      <w:r>
+        <w:rPr>
+          <w:rFonts w:ascii="Arial" w:eastAsia="Arial" w:hAnsi="Arial" w:cs="Arial"/>
+          <w:sz w:val="22"/>
+          <w:szCs w:val="22"/>
+        </w:rPr>
+        <w:t xml:space="preserve">Preparation: </w:t>
+      </w:r>
+      <w:proofErr w:type="gramStart"/>
+      <w:r>
+        <w:rPr>
+          <w:rFonts w:ascii="Arial" w:eastAsia="Arial" w:hAnsi="Arial" w:cs="Arial"/>
+          <w:sz w:val="22"/>
+          <w:szCs w:val="22"/>
+        </w:rPr>
+        <w:t>1 person</w:t>
+      </w:r>
+      <w:proofErr w:type="gramEnd"/>
+      <w:r>
+        <w:rPr>
+          <w:rFonts w:ascii="Arial" w:eastAsia="Arial" w:hAnsi="Arial" w:cs="Arial"/>
+          <w:sz w:val="22"/>
+          <w:szCs w:val="22"/>
+        </w:rPr>
+        <w:t xml:space="preserve"> x &lt;1 day</w:t>
       </w:r>
     </w:p>
     <w:p>
@@ -648,14 +717,14 @@
         <w:spacing w:after="0" w:line="276" w:lineRule="auto"/>
         <w:ind w:firstLine="720"/>
         <w:rPr>
-          <w:rFonts w:ascii="Helvetica Neue Light" w:hAnsi="Helvetica Neue Light"/>
-          <w:sz w:val="22"/>
-          <w:szCs w:val="22"/>
-        </w:rPr>
-      </w:pPr>
-      <w:r>
-        <w:rPr>
-          <w:rFonts w:ascii="Helvetica Neue Light" w:eastAsia="Arial" w:hAnsi="Helvetica Neue Light" w:cs="Arial"/>
+          <w:rFonts w:ascii="Arial" w:hAnsi="Arial" w:cs="Arial"/>
+          <w:sz w:val="22"/>
+          <w:szCs w:val="22"/>
+        </w:rPr>
+      </w:pPr>
+      <w:r>
+        <w:rPr>
+          <w:rFonts w:ascii="Arial" w:eastAsia="Arial" w:hAnsi="Arial" w:cs="Arial"/>
           <w:sz w:val="22"/>
           <w:szCs w:val="22"/>
         </w:rPr>
@@ -667,14 +736,14 @@
         <w:spacing w:after="0" w:line="276" w:lineRule="auto"/>
         <w:ind w:firstLine="720"/>
         <w:rPr>
-          <w:rFonts w:ascii="Helvetica Neue Light" w:hAnsi="Helvetica Neue Light"/>
-          <w:sz w:val="22"/>
-          <w:szCs w:val="22"/>
-        </w:rPr>
-      </w:pPr>
-      <w:r>
-        <w:rPr>
-          <w:rFonts w:ascii="Helvetica Neue Light" w:eastAsia="Arial" w:hAnsi="Helvetica Neue Light" w:cs="Arial"/>
+          <w:rFonts w:ascii="Arial" w:hAnsi="Arial" w:cs="Arial"/>
+          <w:sz w:val="22"/>
+          <w:szCs w:val="22"/>
+        </w:rPr>
+      </w:pPr>
+      <w:r>
+        <w:rPr>
+          <w:rFonts w:ascii="Arial" w:eastAsia="Arial" w:hAnsi="Arial" w:cs="Arial"/>
           <w:sz w:val="22"/>
           <w:szCs w:val="22"/>
         </w:rPr>
@@ -686,25 +755,43 @@
         <w:spacing w:after="0" w:line="276" w:lineRule="auto"/>
         <w:ind w:firstLine="720"/>
         <w:rPr>
-          <w:rFonts w:ascii="Helvetica Neue Light" w:hAnsi="Helvetica Neue Light"/>
-          <w:sz w:val="22"/>
-          <w:szCs w:val="22"/>
-        </w:rPr>
-      </w:pPr>
-      <w:r>
-        <w:rPr>
-          <w:rFonts w:ascii="Helvetica Neue Light" w:eastAsia="Arial" w:hAnsi="Helvetica Neue Light" w:cs="Arial"/>
-          <w:sz w:val="22"/>
-          <w:szCs w:val="22"/>
-        </w:rPr>
-        <w:t>Data processing: 1 person x &lt;1 day</w:t>
+          <w:rFonts w:ascii="Arial" w:hAnsi="Arial" w:cs="Arial"/>
+          <w:sz w:val="22"/>
+          <w:szCs w:val="22"/>
+        </w:rPr>
+      </w:pPr>
+      <w:r>
+        <w:rPr>
+          <w:rFonts w:ascii="Arial" w:eastAsia="Arial" w:hAnsi="Arial" w:cs="Arial"/>
+          <w:sz w:val="22"/>
+          <w:szCs w:val="22"/>
+        </w:rPr>
+        <w:t xml:space="preserve">Data processing: </w:t>
+      </w:r>
+      <w:proofErr w:type="gramStart"/>
+      <w:r>
+        <w:rPr>
+          <w:rFonts w:ascii="Arial" w:eastAsia="Arial" w:hAnsi="Arial" w:cs="Arial"/>
+          <w:sz w:val="22"/>
+          <w:szCs w:val="22"/>
+        </w:rPr>
+        <w:t>1 person</w:t>
+      </w:r>
+      <w:proofErr w:type="gramEnd"/>
+      <w:r>
+        <w:rPr>
+          <w:rFonts w:ascii="Arial" w:eastAsia="Arial" w:hAnsi="Arial" w:cs="Arial"/>
+          <w:sz w:val="22"/>
+          <w:szCs w:val="22"/>
+        </w:rPr>
+        <w:t xml:space="preserve"> x &lt;1 day</w:t>
       </w:r>
     </w:p>
     <w:p>
       <w:pPr>
         <w:spacing w:after="0" w:line="276" w:lineRule="auto"/>
         <w:rPr>
-          <w:rFonts w:ascii="Helvetica Neue Light" w:eastAsia="Arial" w:hAnsi="Helvetica Neue Light" w:cs="Arial"/>
+          <w:rFonts w:ascii="Arial" w:eastAsia="Arial" w:hAnsi="Arial" w:cs="Arial"/>
           <w:sz w:val="22"/>
           <w:szCs w:val="22"/>
         </w:rPr>
@@ -714,14 +801,14 @@
       <w:pPr>
         <w:spacing w:after="0" w:line="276" w:lineRule="auto"/>
         <w:rPr>
-          <w:rFonts w:ascii="Helvetica Neue Light" w:hAnsi="Helvetica Neue Light"/>
-          <w:sz w:val="22"/>
-          <w:szCs w:val="22"/>
-        </w:rPr>
-      </w:pPr>
-      <w:r>
-        <w:rPr>
-          <w:rFonts w:ascii="Helvetica Neue Light" w:eastAsia="Arial" w:hAnsi="Helvetica Neue Light" w:cs="Arial"/>
+          <w:rFonts w:ascii="Arial" w:hAnsi="Arial" w:cs="Arial"/>
+          <w:sz w:val="22"/>
+          <w:szCs w:val="22"/>
+        </w:rPr>
+      </w:pPr>
+      <w:r>
+        <w:rPr>
+          <w:rFonts w:ascii="Arial" w:eastAsia="Arial" w:hAnsi="Arial" w:cs="Arial"/>
           <w:sz w:val="22"/>
           <w:szCs w:val="22"/>
         </w:rPr>
@@ -732,7 +819,7 @@
       <w:pPr>
         <w:spacing w:after="0" w:line="276" w:lineRule="auto"/>
         <w:rPr>
-          <w:rFonts w:ascii="Helvetica Neue Light" w:hAnsi="Helvetica Neue Light"/>
+          <w:rFonts w:ascii="Arial" w:hAnsi="Arial" w:cs="Arial"/>
           <w:sz w:val="22"/>
           <w:szCs w:val="22"/>
         </w:rPr>
@@ -742,14 +829,14 @@
       <w:pPr>
         <w:spacing w:after="0" w:line="276" w:lineRule="auto"/>
         <w:rPr>
-          <w:rFonts w:ascii="Helvetica Neue Light" w:hAnsi="Helvetica Neue Light"/>
-          <w:sz w:val="22"/>
-          <w:szCs w:val="22"/>
-        </w:rPr>
-      </w:pPr>
-      <w:r>
-        <w:rPr>
-          <w:rFonts w:ascii="Helvetica Neue Light" w:eastAsia="Arial" w:hAnsi="Helvetica Neue Light" w:cs="Arial"/>
+          <w:rFonts w:ascii="Arial" w:hAnsi="Arial" w:cs="Arial"/>
+          <w:sz w:val="22"/>
+          <w:szCs w:val="22"/>
+        </w:rPr>
+      </w:pPr>
+      <w:r>
+        <w:rPr>
+          <w:rFonts w:ascii="Arial" w:eastAsia="Arial" w:hAnsi="Arial" w:cs="Arial"/>
           <w:sz w:val="22"/>
           <w:szCs w:val="22"/>
         </w:rPr>
@@ -760,7 +847,7 @@
       <w:pPr>
         <w:spacing w:after="0" w:line="276" w:lineRule="auto"/>
         <w:rPr>
-          <w:rFonts w:ascii="Helvetica Neue Light" w:hAnsi="Helvetica Neue Light"/>
+          <w:rFonts w:ascii="Arial" w:hAnsi="Arial" w:cs="Arial"/>
           <w:sz w:val="22"/>
           <w:szCs w:val="22"/>
           <w:u w:val="single"/>
@@ -768,7 +855,7 @@
       </w:pPr>
       <w:r>
         <w:rPr>
-          <w:rFonts w:ascii="Helvetica Neue Light" w:hAnsi="Helvetica Neue Light"/>
+          <w:rFonts w:ascii="Arial" w:hAnsi="Arial" w:cs="Arial"/>
           <w:sz w:val="22"/>
           <w:szCs w:val="22"/>
           <w:u w:val="single"/>
@@ -783,8 +870,14 @@
           <w:ilvl w:val="0"/>
           <w:numId w:val="17"/>
         </w:numPr>
-      </w:pPr>
-      <w:r>
+        <w:rPr>
+          <w:rFonts w:ascii="Arial" w:hAnsi="Arial" w:cs="Arial"/>
+        </w:rPr>
+      </w:pPr>
+      <w:r>
+        <w:rPr>
+          <w:rFonts w:ascii="Arial" w:hAnsi="Arial" w:cs="Arial"/>
+        </w:rPr>
         <w:t>Hand-held GPS or better</w:t>
       </w:r>
     </w:p>
@@ -795,8 +888,14 @@
           <w:ilvl w:val="0"/>
           <w:numId w:val="17"/>
         </w:numPr>
-      </w:pPr>
-      <w:r>
+        <w:rPr>
+          <w:rFonts w:ascii="Arial" w:hAnsi="Arial" w:cs="Arial"/>
+        </w:rPr>
+      </w:pPr>
+      <w:r>
+        <w:rPr>
+          <w:rFonts w:ascii="Arial" w:hAnsi="Arial" w:cs="Arial"/>
+        </w:rPr>
         <w:t>String with line level</w:t>
       </w:r>
     </w:p>
@@ -807,8 +906,14 @@
           <w:ilvl w:val="0"/>
           <w:numId w:val="17"/>
         </w:numPr>
-      </w:pPr>
-      <w:r>
+        <w:rPr>
+          <w:rFonts w:ascii="Arial" w:hAnsi="Arial" w:cs="Arial"/>
+        </w:rPr>
+      </w:pPr>
+      <w:r>
+        <w:rPr>
+          <w:rFonts w:ascii="Arial" w:hAnsi="Arial" w:cs="Arial"/>
+        </w:rPr>
         <w:t>Meter stick</w:t>
       </w:r>
     </w:p>
@@ -819,8 +924,14 @@
           <w:ilvl w:val="0"/>
           <w:numId w:val="17"/>
         </w:numPr>
-      </w:pPr>
-      <w:r>
+        <w:rPr>
+          <w:rFonts w:ascii="Arial" w:hAnsi="Arial" w:cs="Arial"/>
+        </w:rPr>
+      </w:pPr>
+      <w:r>
+        <w:rPr>
+          <w:rFonts w:ascii="Arial" w:hAnsi="Arial" w:cs="Arial"/>
+        </w:rPr>
         <w:t>Oyster reef area and height data sheets</w:t>
       </w:r>
     </w:p>
@@ -831,8 +942,14 @@
           <w:ilvl w:val="0"/>
           <w:numId w:val="17"/>
         </w:numPr>
-      </w:pPr>
-      <w:r>
+        <w:rPr>
+          <w:rFonts w:ascii="Arial" w:hAnsi="Arial" w:cs="Arial"/>
+        </w:rPr>
+      </w:pPr>
+      <w:r>
+        <w:rPr>
+          <w:rFonts w:ascii="Arial" w:hAnsi="Arial" w:cs="Arial"/>
+        </w:rPr>
         <w:t xml:space="preserve">Transect tape </w:t>
       </w:r>
     </w:p>
@@ -841,27 +958,27 @@
         <w:pStyle w:val="Heading2"/>
         <w:spacing w:before="0" w:line="276" w:lineRule="auto"/>
         <w:rPr>
-          <w:rFonts w:ascii="Helvetica Neue Light" w:hAnsi="Helvetica Neue Light"/>
+          <w:rFonts w:ascii="Arial" w:hAnsi="Arial" w:cs="Arial"/>
           <w:b w:val="0"/>
           <w:bCs w:val="0"/>
         </w:rPr>
       </w:pPr>
       <w:r>
         <w:rPr>
-          <w:rFonts w:ascii="Helvetica Neue Light" w:hAnsi="Helvetica Neue Light"/>
+          <w:rFonts w:ascii="Arial" w:hAnsi="Arial" w:cs="Arial"/>
           <w:b w:val="0"/>
           <w:noProof/>
         </w:rPr>
         <w:lastRenderedPageBreak/>
         <w:pict w14:anchorId="08EEC09E">
-          <v:shape id="_x0000_i1028" type="#_x0000_t75" alt="" style="width:467.85pt;height:1.5pt;mso-width-percent:0;mso-height-percent:0;mso-width-percent:0;mso-height-percent:0" o:hrpct="0" o:hralign="center" o:hr="t">
+          <v:shape id="_x0000_i1026" type="#_x0000_t75" alt="" style="width:467.85pt;height:1.5pt;mso-width-percent:0;mso-height-percent:0;mso-width-percent:0;mso-height-percent:0" o:hrpct="0" o:hralign="center" o:hr="t">
             <v:imagedata r:id="rId7" o:title="Default Line"/>
           </v:shape>
         </w:pict>
       </w:r>
       <w:r>
         <w:rPr>
-          <w:rFonts w:ascii="Helvetica Neue Light" w:hAnsi="Helvetica Neue Light"/>
+          <w:rFonts w:ascii="Arial" w:hAnsi="Arial" w:cs="Arial"/>
           <w:b w:val="0"/>
           <w:bCs w:val="0"/>
           <w:color w:val="000000" w:themeColor="text1"/>
@@ -875,14 +992,14 @@
         <w:pStyle w:val="FirstParagraph"/>
         <w:spacing w:before="0" w:after="0" w:line="276" w:lineRule="auto"/>
         <w:rPr>
-          <w:rFonts w:ascii="Helvetica Neue Light" w:hAnsi="Helvetica Neue Light"/>
-          <w:sz w:val="22"/>
-          <w:szCs w:val="22"/>
-        </w:rPr>
-      </w:pPr>
-      <w:r>
-        <w:rPr>
-          <w:rFonts w:ascii="Helvetica Neue Light" w:hAnsi="Helvetica Neue Light"/>
+          <w:rFonts w:ascii="Arial" w:hAnsi="Arial" w:cs="Arial"/>
+          <w:sz w:val="22"/>
+          <w:szCs w:val="22"/>
+        </w:rPr>
+      </w:pPr>
+      <w:r>
+        <w:rPr>
+          <w:rFonts w:ascii="Arial" w:hAnsi="Arial" w:cs="Arial"/>
           <w:sz w:val="22"/>
           <w:szCs w:val="22"/>
         </w:rPr>
@@ -892,7 +1009,7 @@
         <w:r>
           <w:rPr>
             <w:rStyle w:val="Hyperlink"/>
-            <w:rFonts w:ascii="Helvetica Neue Light" w:hAnsi="Helvetica Neue Light"/>
+            <w:rFonts w:ascii="Arial" w:hAnsi="Arial" w:cs="Arial"/>
             <w:sz w:val="22"/>
             <w:szCs w:val="22"/>
           </w:rPr>
@@ -901,7 +1018,7 @@
       </w:hyperlink>
       <w:r>
         <w:rPr>
-          <w:rFonts w:ascii="Helvetica Neue Light" w:hAnsi="Helvetica Neue Light"/>
+          <w:rFonts w:ascii="Arial" w:hAnsi="Arial" w:cs="Arial"/>
           <w:sz w:val="22"/>
           <w:szCs w:val="22"/>
         </w:rPr>
@@ -913,7 +1030,7 @@
         <w:pStyle w:val="Compact"/>
         <w:spacing w:before="0" w:after="0" w:line="276" w:lineRule="auto"/>
         <w:rPr>
-          <w:rFonts w:ascii="Helvetica Neue Light" w:hAnsi="Helvetica Neue Light"/>
+          <w:rFonts w:ascii="Arial" w:hAnsi="Arial" w:cs="Arial"/>
           <w:sz w:val="22"/>
           <w:szCs w:val="22"/>
         </w:rPr>
@@ -923,14 +1040,14 @@
       <w:pPr>
         <w:spacing w:after="0" w:line="276" w:lineRule="auto"/>
         <w:rPr>
-          <w:rFonts w:ascii="Helvetica Neue Light" w:hAnsi="Helvetica Neue Light"/>
-          <w:sz w:val="22"/>
-          <w:szCs w:val="22"/>
-        </w:rPr>
-      </w:pPr>
-      <w:r>
-        <w:rPr>
-          <w:rFonts w:ascii="Helvetica Neue Light" w:eastAsia="Arial" w:hAnsi="Helvetica Neue Light" w:cs="Arial"/>
+          <w:rFonts w:ascii="Arial" w:hAnsi="Arial" w:cs="Arial"/>
+          <w:sz w:val="22"/>
+          <w:szCs w:val="22"/>
+        </w:rPr>
+      </w:pPr>
+      <w:r>
+        <w:rPr>
+          <w:rFonts w:ascii="Arial" w:eastAsia="Arial" w:hAnsi="Arial" w:cs="Arial"/>
           <w:sz w:val="22"/>
           <w:szCs w:val="22"/>
           <w:u w:val="single"/>
@@ -950,25 +1067,39 @@
         </w:tabs>
         <w:ind w:left="360"/>
         <w:rPr>
-          <w:rFonts w:eastAsia="Arial" w:cs="Arial"/>
-        </w:rPr>
-      </w:pPr>
-      <w:r>
-        <w:rPr>
-          <w:rFonts w:eastAsia="Arial" w:cs="Arial"/>
-        </w:rPr>
-        <w:t xml:space="preserve">Review the MarineGEO </w:t>
-      </w:r>
-      <w:r>
-        <w:rPr>
-          <w:rFonts w:eastAsia="Arial" w:cs="Arial"/>
+          <w:rFonts w:ascii="Arial" w:eastAsia="Arial" w:hAnsi="Arial" w:cs="Arial"/>
+        </w:rPr>
+      </w:pPr>
+      <w:r>
+        <w:rPr>
+          <w:rFonts w:ascii="Arial" w:eastAsia="Arial" w:hAnsi="Arial" w:cs="Arial"/>
+        </w:rPr>
+        <w:t xml:space="preserve">Review the </w:t>
+      </w:r>
+      <w:proofErr w:type="spellStart"/>
+      <w:r>
+        <w:rPr>
+          <w:rFonts w:ascii="Arial" w:eastAsia="Arial" w:hAnsi="Arial" w:cs="Arial"/>
+        </w:rPr>
+        <w:t>MarineGEO</w:t>
+      </w:r>
+      <w:proofErr w:type="spellEnd"/>
+      <w:r>
+        <w:rPr>
+          <w:rFonts w:ascii="Arial" w:eastAsia="Arial" w:hAnsi="Arial" w:cs="Arial"/>
+        </w:rPr>
+        <w:t xml:space="preserve"> </w:t>
+      </w:r>
+      <w:r>
+        <w:rPr>
+          <w:rFonts w:ascii="Arial" w:eastAsia="Arial" w:hAnsi="Arial" w:cs="Arial"/>
           <w:u w:val="single"/>
         </w:rPr>
         <w:t>Oyster Reef Habitat Survey Design</w:t>
       </w:r>
       <w:r>
         <w:rPr>
-          <w:rFonts w:eastAsia="Arial" w:cs="Arial"/>
+          <w:rFonts w:ascii="Arial" w:eastAsia="Arial" w:hAnsi="Arial" w:cs="Arial"/>
         </w:rPr>
         <w:t xml:space="preserve"> for selection of permanent sites.</w:t>
       </w:r>
@@ -985,12 +1116,12 @@
         </w:tabs>
         <w:ind w:left="360"/>
         <w:rPr>
-          <w:rFonts w:eastAsia="Arial" w:cs="Arial"/>
-        </w:rPr>
-      </w:pPr>
-      <w:r>
-        <w:rPr>
-          <w:rFonts w:eastAsia="Arial" w:cs="Arial"/>
+          <w:rFonts w:ascii="Arial" w:eastAsia="Arial" w:hAnsi="Arial" w:cs="Arial"/>
+        </w:rPr>
+      </w:pPr>
+      <w:r>
+        <w:rPr>
+          <w:rFonts w:ascii="Arial" w:eastAsia="Arial" w:hAnsi="Arial" w:cs="Arial"/>
         </w:rPr>
         <w:t>Become familiar with GPS equipment or other methods that will be used in the field. Test the device and make sure that it is collecting data and that this data can be moved to mapping software.</w:t>
       </w:r>
@@ -1007,12 +1138,12 @@
         </w:tabs>
         <w:ind w:left="360"/>
         <w:rPr>
-          <w:rFonts w:eastAsia="Arial" w:cs="Arial"/>
-        </w:rPr>
-      </w:pPr>
-      <w:r>
-        <w:rPr>
-          <w:rFonts w:eastAsia="Arial" w:cs="Arial"/>
+          <w:rFonts w:ascii="Arial" w:eastAsia="Arial" w:hAnsi="Arial" w:cs="Arial"/>
+        </w:rPr>
+      </w:pPr>
+      <w:r>
+        <w:rPr>
+          <w:rFonts w:ascii="Arial" w:eastAsia="Arial" w:hAnsi="Arial" w:cs="Arial"/>
         </w:rPr>
         <w:t xml:space="preserve">For intertidal sites, sampling is done at a low tide when the oyster reef is exposed.  For subtidal reefs, sampling should be done when water clarity is optimal. </w:t>
       </w:r>
@@ -1021,7 +1152,7 @@
       <w:pPr>
         <w:spacing w:after="0" w:line="276" w:lineRule="auto"/>
         <w:rPr>
-          <w:rFonts w:ascii="Helvetica Neue Light" w:hAnsi="Helvetica Neue Light" w:cstheme="majorHAnsi"/>
+          <w:rFonts w:ascii="Arial" w:hAnsi="Arial" w:cs="Arial"/>
           <w:sz w:val="22"/>
           <w:szCs w:val="22"/>
           <w:u w:val="single"/>
@@ -1032,7 +1163,7 @@
       <w:pPr>
         <w:spacing w:after="0" w:line="276" w:lineRule="auto"/>
         <w:rPr>
-          <w:rFonts w:ascii="Helvetica Neue Light" w:hAnsi="Helvetica Neue Light" w:cstheme="majorHAnsi"/>
+          <w:rFonts w:ascii="Arial" w:hAnsi="Arial" w:cs="Arial"/>
           <w:sz w:val="22"/>
           <w:szCs w:val="22"/>
           <w:u w:val="single"/>
@@ -1040,7 +1171,7 @@
       </w:pPr>
       <w:r>
         <w:rPr>
-          <w:rFonts w:ascii="Helvetica Neue Light" w:hAnsi="Helvetica Neue Light" w:cstheme="majorHAnsi"/>
+          <w:rFonts w:ascii="Arial" w:hAnsi="Arial" w:cs="Arial"/>
           <w:sz w:val="22"/>
           <w:szCs w:val="22"/>
           <w:u w:val="single"/>
@@ -1049,7 +1180,7 @@
       </w:r>
       <w:r>
         <w:rPr>
-          <w:rFonts w:ascii="Helvetica Neue Light" w:hAnsi="Helvetica Neue Light" w:cstheme="majorHAnsi"/>
+          <w:rFonts w:ascii="Arial" w:hAnsi="Arial" w:cs="Arial"/>
           <w:sz w:val="22"/>
           <w:szCs w:val="22"/>
           <w:u w:val="single"/>
@@ -1069,30 +1200,30 @@
         </w:tabs>
         <w:jc w:val="both"/>
         <w:rPr>
-          <w:rFonts w:eastAsia="Arial" w:cs="Arial"/>
-        </w:rPr>
-      </w:pPr>
-      <w:r>
-        <w:rPr>
-          <w:rFonts w:eastAsia="Arial" w:cs="Arial"/>
+          <w:rFonts w:ascii="Arial" w:eastAsia="Arial" w:hAnsi="Arial" w:cs="Arial"/>
+        </w:rPr>
+      </w:pPr>
+      <w:r>
+        <w:rPr>
+          <w:rFonts w:ascii="Arial" w:eastAsia="Arial" w:hAnsi="Arial" w:cs="Arial"/>
         </w:rPr>
         <w:t>It is helpful to</w:t>
       </w:r>
       <w:r>
         <w:rPr>
-          <w:rFonts w:eastAsia="Arial" w:cs="Arial"/>
+          <w:rFonts w:ascii="Arial" w:eastAsia="Arial" w:hAnsi="Arial" w:cs="Arial"/>
         </w:rPr>
         <w:t xml:space="preserve"> sketch the general shape of the reef </w:t>
       </w:r>
       <w:r>
         <w:rPr>
-          <w:rFonts w:eastAsia="Arial" w:cs="Arial"/>
+          <w:rFonts w:ascii="Arial" w:eastAsia="Arial" w:hAnsi="Arial" w:cs="Arial"/>
         </w:rPr>
         <w:t xml:space="preserve">or patch reefs </w:t>
       </w:r>
       <w:r>
         <w:rPr>
-          <w:rFonts w:eastAsia="Arial" w:cs="Arial"/>
+          <w:rFonts w:ascii="Arial" w:eastAsia="Arial" w:hAnsi="Arial" w:cs="Arial"/>
         </w:rPr>
         <w:t xml:space="preserve">and obtain GPS coordinates. The perimeter of reef is the continuous edge where live or dead shell make up about 25% of the substrate.     </w:t>
       </w:r>
@@ -1109,12 +1240,12 @@
         </w:tabs>
         <w:jc w:val="both"/>
         <w:rPr>
-          <w:rFonts w:eastAsia="Arial" w:cs="Arial"/>
-        </w:rPr>
-      </w:pPr>
-      <w:r>
-        <w:rPr>
-          <w:rFonts w:eastAsia="Arial" w:cs="Arial"/>
+          <w:rFonts w:ascii="Arial" w:eastAsia="Arial" w:hAnsi="Arial" w:cs="Arial"/>
+        </w:rPr>
+      </w:pPr>
+      <w:r>
+        <w:rPr>
+          <w:rFonts w:ascii="Arial" w:eastAsia="Arial" w:hAnsi="Arial" w:cs="Arial"/>
         </w:rPr>
         <w:t xml:space="preserve">Choose a method from below to measure reef area. </w:t>
       </w:r>
@@ -1127,7 +1258,7 @@
         <w:spacing w:after="0" w:line="276" w:lineRule="auto"/>
         <w:jc w:val="both"/>
         <w:rPr>
-          <w:rFonts w:ascii="Helvetica Neue Light" w:eastAsia="Arial" w:hAnsi="Helvetica Neue Light" w:cs="Arial"/>
+          <w:rFonts w:ascii="Arial" w:eastAsia="Arial" w:hAnsi="Arial" w:cs="Arial"/>
           <w:sz w:val="22"/>
           <w:szCs w:val="22"/>
         </w:rPr>
@@ -1141,14 +1272,14 @@
         <w:spacing w:after="0" w:line="276" w:lineRule="auto"/>
         <w:jc w:val="both"/>
         <w:rPr>
-          <w:rFonts w:ascii="Helvetica Neue Light" w:eastAsia="Arial" w:hAnsi="Helvetica Neue Light" w:cs="Arial"/>
-          <w:sz w:val="22"/>
-          <w:szCs w:val="22"/>
-        </w:rPr>
-      </w:pPr>
-      <w:r>
-        <w:rPr>
-          <w:rFonts w:ascii="Helvetica Neue Light" w:eastAsia="Arial" w:hAnsi="Helvetica Neue Light" w:cs="Arial"/>
+          <w:rFonts w:ascii="Arial" w:eastAsia="Arial" w:hAnsi="Arial" w:cs="Arial"/>
+          <w:sz w:val="22"/>
+          <w:szCs w:val="22"/>
+        </w:rPr>
+      </w:pPr>
+      <w:r>
+        <w:rPr>
+          <w:rFonts w:ascii="Arial" w:eastAsia="Arial" w:hAnsi="Arial" w:cs="Arial"/>
           <w:i/>
           <w:iCs/>
           <w:sz w:val="22"/>
@@ -1158,15 +1289,51 @@
       </w:r>
       <w:r>
         <w:rPr>
-          <w:rFonts w:ascii="Helvetica Neue Light" w:eastAsia="Arial" w:hAnsi="Helvetica Neue Light" w:cs="Arial"/>
-          <w:sz w:val="22"/>
-          <w:szCs w:val="22"/>
-        </w:rPr>
-        <w:t xml:space="preserve"> For large intertidal reefs, walk the continuous edge (&lt;25% dead/live shell) of the reef(s) using a standard hand-held GPS. Collect several points that are 3 – 5 m apart along the edge of the reef. The more points collected will increase the accuracy of the area calculated during post-processing, however, GPS units have an estimated accuracy of roughly 3 m and an excessive amount of points will not help accuracy. Coordinates are later entered into mapping software (e.g. ArcGIS) in order to calculate reef area.  GPS points can also be loaded into Google Earth and a polygon can be created to establish the areal extent of the reef.  Using a GPS device is not recommended for small reefs and it is more accurate to pick a</w:t>
-      </w:r>
-      <w:r>
-        <w:rPr>
-          <w:rFonts w:ascii="Helvetica Neue Light" w:eastAsia="Arial" w:hAnsi="Helvetica Neue Light" w:cs="Arial"/>
+          <w:rFonts w:ascii="Arial" w:eastAsia="Arial" w:hAnsi="Arial" w:cs="Arial"/>
+          <w:sz w:val="22"/>
+          <w:szCs w:val="22"/>
+        </w:rPr>
+        <w:t xml:space="preserve"> For large intertidal reefs, walk the continuous edge (&lt;25% dead/live shell) of the reef(s) using a standard hand-held GPS. Collect several points that are 3 – 5 m apart along the edge of the reef. The more points collected will increase the accuracy of the area calculated during post-processing, however, GPS units have an estimated accuracy of roughly 3 m and an excessive </w:t>
+      </w:r>
+      <w:proofErr w:type="gramStart"/>
+      <w:r>
+        <w:rPr>
+          <w:rFonts w:ascii="Arial" w:eastAsia="Arial" w:hAnsi="Arial" w:cs="Arial"/>
+          <w:sz w:val="22"/>
+          <w:szCs w:val="22"/>
+        </w:rPr>
+        <w:t>amount</w:t>
+      </w:r>
+      <w:proofErr w:type="gramEnd"/>
+      <w:r>
+        <w:rPr>
+          <w:rFonts w:ascii="Arial" w:eastAsia="Arial" w:hAnsi="Arial" w:cs="Arial"/>
+          <w:sz w:val="22"/>
+          <w:szCs w:val="22"/>
+        </w:rPr>
+        <w:t xml:space="preserve"> of points will not help accuracy. Coordinates are later entered into mapping software (</w:t>
+      </w:r>
+      <w:proofErr w:type="gramStart"/>
+      <w:r>
+        <w:rPr>
+          <w:rFonts w:ascii="Arial" w:eastAsia="Arial" w:hAnsi="Arial" w:cs="Arial"/>
+          <w:sz w:val="22"/>
+          <w:szCs w:val="22"/>
+        </w:rPr>
+        <w:t>e.g.</w:t>
+      </w:r>
+      <w:proofErr w:type="gramEnd"/>
+      <w:r>
+        <w:rPr>
+          <w:rFonts w:ascii="Arial" w:eastAsia="Arial" w:hAnsi="Arial" w:cs="Arial"/>
+          <w:sz w:val="22"/>
+          <w:szCs w:val="22"/>
+        </w:rPr>
+        <w:t xml:space="preserve"> ArcGIS) in order to calculate reef area.  GPS points can also be loaded into Google Earth and a polygon can be created to establish the areal extent of the reef.  Using a GPS device is not recommended for small reefs and it is more accurate to pick a</w:t>
+      </w:r>
+      <w:r>
+        <w:rPr>
+          <w:rFonts w:ascii="Arial" w:eastAsia="Arial" w:hAnsi="Arial" w:cs="Arial"/>
           <w:sz w:val="22"/>
           <w:szCs w:val="22"/>
         </w:rPr>
@@ -1174,7 +1341,7 @@
       </w:r>
       <w:r>
         <w:rPr>
-          <w:rFonts w:ascii="Helvetica Neue Light" w:eastAsia="Arial" w:hAnsi="Helvetica Neue Light" w:cs="Arial"/>
+          <w:rFonts w:ascii="Arial" w:eastAsia="Arial" w:hAnsi="Arial" w:cs="Arial"/>
           <w:sz w:val="22"/>
           <w:szCs w:val="22"/>
         </w:rPr>
@@ -1189,7 +1356,7 @@
         <w:spacing w:after="0" w:line="276" w:lineRule="auto"/>
         <w:jc w:val="both"/>
         <w:rPr>
-          <w:rFonts w:ascii="Helvetica Neue Light" w:eastAsia="Arial" w:hAnsi="Helvetica Neue Light" w:cs="Arial"/>
+          <w:rFonts w:ascii="Arial" w:eastAsia="Arial" w:hAnsi="Arial" w:cs="Arial"/>
           <w:sz w:val="22"/>
           <w:szCs w:val="22"/>
         </w:rPr>
@@ -1203,14 +1370,14 @@
         <w:spacing w:after="0" w:line="276" w:lineRule="auto"/>
         <w:jc w:val="both"/>
         <w:rPr>
-          <w:rFonts w:ascii="Helvetica Neue Light" w:eastAsia="Arial" w:hAnsi="Helvetica Neue Light" w:cs="Arial"/>
-          <w:sz w:val="22"/>
-          <w:szCs w:val="22"/>
-        </w:rPr>
-      </w:pPr>
-      <w:r>
-        <w:rPr>
-          <w:rFonts w:ascii="Helvetica Neue Light" w:eastAsia="Arial" w:hAnsi="Helvetica Neue Light" w:cs="Arial"/>
+          <w:rFonts w:ascii="Arial" w:eastAsia="Arial" w:hAnsi="Arial" w:cs="Arial"/>
+          <w:sz w:val="22"/>
+          <w:szCs w:val="22"/>
+        </w:rPr>
+      </w:pPr>
+      <w:r>
+        <w:rPr>
+          <w:rFonts w:ascii="Arial" w:eastAsia="Arial" w:hAnsi="Arial" w:cs="Arial"/>
           <w:i/>
           <w:iCs/>
           <w:sz w:val="22"/>
@@ -1220,7 +1387,7 @@
       </w:r>
       <w:r>
         <w:rPr>
-          <w:rFonts w:ascii="Helvetica Neue Light" w:eastAsia="Arial" w:hAnsi="Helvetica Neue Light" w:cs="Arial"/>
+          <w:rFonts w:ascii="Arial" w:eastAsia="Arial" w:hAnsi="Arial" w:cs="Arial"/>
           <w:sz w:val="22"/>
           <w:szCs w:val="22"/>
         </w:rPr>
@@ -1235,7 +1402,7 @@
         <w:spacing w:after="0" w:line="276" w:lineRule="auto"/>
         <w:jc w:val="both"/>
         <w:rPr>
-          <w:rFonts w:ascii="Helvetica Neue Light" w:eastAsia="Arial" w:hAnsi="Helvetica Neue Light" w:cs="Arial"/>
+          <w:rFonts w:ascii="Arial" w:eastAsia="Arial" w:hAnsi="Arial" w:cs="Arial"/>
           <w:sz w:val="22"/>
           <w:szCs w:val="22"/>
         </w:rPr>
@@ -1246,14 +1413,14 @@
         <w:spacing w:after="0" w:line="276" w:lineRule="auto"/>
         <w:jc w:val="both"/>
         <w:rPr>
-          <w:rFonts w:ascii="Helvetica Neue Light" w:hAnsi="Helvetica Neue Light" w:cs="Arial"/>
-          <w:sz w:val="22"/>
-          <w:szCs w:val="22"/>
-        </w:rPr>
-      </w:pPr>
-      <w:r>
-        <w:rPr>
-          <w:rFonts w:ascii="Helvetica Neue Light" w:hAnsi="Helvetica Neue Light" w:cs="Arial"/>
+          <w:rFonts w:ascii="Arial" w:hAnsi="Arial" w:cs="Arial"/>
+          <w:sz w:val="22"/>
+          <w:szCs w:val="22"/>
+        </w:rPr>
+      </w:pPr>
+      <w:r>
+        <w:rPr>
+          <w:rFonts w:ascii="Arial" w:hAnsi="Arial" w:cs="Arial"/>
           <w:i/>
           <w:iCs/>
           <w:sz w:val="22"/>
@@ -1263,7 +1430,7 @@
       </w:r>
       <w:r>
         <w:rPr>
-          <w:rFonts w:ascii="Helvetica Neue Light" w:hAnsi="Helvetica Neue Light" w:cs="Arial"/>
+          <w:rFonts w:ascii="Arial" w:hAnsi="Arial" w:cs="Arial"/>
           <w:sz w:val="22"/>
           <w:szCs w:val="22"/>
         </w:rPr>
@@ -1271,7 +1438,7 @@
       </w:r>
       <w:r>
         <w:rPr>
-          <w:rFonts w:ascii="Helvetica Neue Light" w:hAnsi="Helvetica Neue Light" w:cs="Arial"/>
+          <w:rFonts w:ascii="Arial" w:hAnsi="Arial" w:cs="Arial"/>
           <w:sz w:val="22"/>
           <w:szCs w:val="22"/>
         </w:rPr>
@@ -1279,7 +1446,7 @@
       </w:r>
       <w:r>
         <w:rPr>
-          <w:rFonts w:ascii="Helvetica Neue Light" w:hAnsi="Helvetica Neue Light" w:cs="Arial"/>
+          <w:rFonts w:ascii="Arial" w:hAnsi="Arial" w:cs="Arial"/>
           <w:sz w:val="22"/>
           <w:szCs w:val="22"/>
         </w:rPr>
@@ -1287,7 +1454,7 @@
       </w:r>
       <w:r>
         <w:rPr>
-          <w:rFonts w:ascii="Helvetica Neue Light" w:hAnsi="Helvetica Neue Light" w:cs="Arial"/>
+          <w:rFonts w:ascii="Arial" w:hAnsi="Arial" w:cs="Arial"/>
           <w:sz w:val="22"/>
           <w:szCs w:val="22"/>
         </w:rPr>
@@ -1295,7 +1462,7 @@
       </w:r>
       <w:r>
         <w:rPr>
-          <w:rFonts w:ascii="Helvetica Neue Light" w:hAnsi="Helvetica Neue Light" w:cs="Arial"/>
+          <w:rFonts w:ascii="Arial" w:hAnsi="Arial" w:cs="Arial"/>
           <w:sz w:val="22"/>
           <w:szCs w:val="22"/>
         </w:rPr>
@@ -1303,7 +1470,7 @@
       </w:r>
       <w:r>
         <w:rPr>
-          <w:rFonts w:ascii="Helvetica Neue Light" w:hAnsi="Helvetica Neue Light" w:cs="Arial"/>
+          <w:rFonts w:ascii="Arial" w:hAnsi="Arial" w:cs="Arial"/>
           <w:sz w:val="22"/>
           <w:szCs w:val="22"/>
         </w:rPr>
@@ -1311,20 +1478,11 @@
       </w:r>
       <w:r>
         <w:rPr>
-          <w:rFonts w:ascii="Helvetica Neue Light" w:hAnsi="Helvetica Neue Light" w:cs="Arial"/>
-          <w:sz w:val="22"/>
-          <w:szCs w:val="22"/>
-        </w:rPr>
-        <w:t xml:space="preserve">). First measure the longest axis and then take several other measurements </w:t>
-      </w:r>
-      <w:r>
-        <w:rPr>
-          <w:rFonts w:ascii="Helvetica Neue Light" w:hAnsi="Helvetica Neue Light" w:cs="Arial"/>
-          <w:sz w:val="22"/>
-          <w:szCs w:val="22"/>
-        </w:rPr>
-        <w:lastRenderedPageBreak/>
-        <w:t xml:space="preserve">perpendicular to the longest axis. In Google Earth, a polygon can be constructed, and area calculated using these measurements.   </w:t>
+          <w:rFonts w:ascii="Arial" w:hAnsi="Arial" w:cs="Arial"/>
+          <w:sz w:val="22"/>
+          <w:szCs w:val="22"/>
+        </w:rPr>
+        <w:t xml:space="preserve">). First measure the longest axis and then take several other measurements perpendicular to the longest axis. In Google Earth, a polygon can be constructed, and area calculated using these measurements.   </w:t>
       </w:r>
     </w:p>
     <w:p>
@@ -1332,44 +1490,44 @@
         <w:spacing w:after="0" w:line="276" w:lineRule="auto"/>
         <w:jc w:val="both"/>
         <w:rPr>
-          <w:rFonts w:ascii="Helvetica Neue Light" w:hAnsi="Helvetica Neue Light" w:cs="Arial"/>
-          <w:sz w:val="22"/>
-          <w:szCs w:val="22"/>
-        </w:rPr>
-      </w:pPr>
+          <w:rFonts w:ascii="Arial" w:hAnsi="Arial" w:cs="Arial"/>
+          <w:sz w:val="22"/>
+          <w:szCs w:val="22"/>
+        </w:rPr>
+      </w:pPr>
+    </w:p>
+    <w:p>
+      <w:pPr>
+        <w:spacing w:after="0" w:line="276" w:lineRule="auto"/>
+        <w:jc w:val="center"/>
+        <w:rPr>
+          <w:rFonts w:ascii="Arial" w:hAnsi="Arial" w:cs="Arial"/>
+          <w:sz w:val="22"/>
+          <w:szCs w:val="22"/>
+        </w:rPr>
+      </w:pPr>
+      <w:r>
+        <w:rPr>
+          <w:rFonts w:ascii="Arial" w:hAnsi="Arial" w:cs="Arial"/>
+          <w:sz w:val="22"/>
+          <w:szCs w:val="22"/>
+        </w:rPr>
+        <w:t>Figure 1: Different reef shapes and how to estimate areal coverage.</w:t>
+      </w:r>
     </w:p>
     <w:p>
       <w:pPr>
         <w:spacing w:after="0" w:line="276" w:lineRule="auto"/>
         <w:jc w:val="both"/>
         <w:rPr>
-          <w:rFonts w:ascii="Helvetica Neue Light" w:hAnsi="Helvetica Neue Light" w:cs="Arial"/>
-          <w:sz w:val="22"/>
-          <w:szCs w:val="22"/>
-        </w:rPr>
-      </w:pPr>
-      <w:r>
-        <w:rPr>
-          <w:rFonts w:ascii="Helvetica Neue Light" w:hAnsi="Helvetica Neue Light" w:cs="Arial"/>
-          <w:sz w:val="22"/>
-          <w:szCs w:val="22"/>
-        </w:rPr>
-        <w:t>Figure 1: Different reef shapes and how to estimate areal coverage.</w:t>
-      </w:r>
-    </w:p>
-    <w:p>
-      <w:pPr>
-        <w:spacing w:after="0" w:line="276" w:lineRule="auto"/>
-        <w:jc w:val="both"/>
-        <w:rPr>
-          <w:rFonts w:ascii="Helvetica Neue Light" w:hAnsi="Helvetica Neue Light" w:cs="Arial"/>
-          <w:sz w:val="22"/>
-          <w:szCs w:val="22"/>
-        </w:rPr>
-      </w:pPr>
-      <w:r>
-        <w:rPr>
-          <w:rFonts w:ascii="Helvetica Neue Light" w:hAnsi="Helvetica Neue Light" w:cs="Arial"/>
+          <w:rFonts w:ascii="Arial" w:hAnsi="Arial" w:cs="Arial"/>
+          <w:sz w:val="22"/>
+          <w:szCs w:val="22"/>
+        </w:rPr>
+      </w:pPr>
+      <w:r>
+        <w:rPr>
+          <w:rFonts w:ascii="Arial" w:hAnsi="Arial" w:cs="Arial"/>
           <w:sz w:val="22"/>
           <w:szCs w:val="22"/>
         </w:rPr>
@@ -1377,7 +1535,7 @@
       </w:r>
       <w:r>
         <w:rPr>
-          <w:rFonts w:ascii="Helvetica Neue Light" w:hAnsi="Helvetica Neue Light" w:cs="Arial"/>
+          <w:rFonts w:ascii="Arial" w:hAnsi="Arial" w:cs="Arial"/>
           <w:noProof/>
           <w:sz w:val="22"/>
           <w:szCs w:val="22"/>
@@ -1430,7 +1588,7 @@
       </w:r>
       <w:r>
         <w:rPr>
-          <w:rFonts w:ascii="Helvetica Neue Light" w:hAnsi="Helvetica Neue Light" w:cs="Arial"/>
+          <w:rFonts w:ascii="Arial" w:hAnsi="Arial" w:cs="Arial"/>
           <w:sz w:val="22"/>
           <w:szCs w:val="22"/>
         </w:rPr>
@@ -1441,7 +1599,7 @@
       <w:pPr>
         <w:spacing w:after="0" w:line="276" w:lineRule="auto"/>
         <w:rPr>
-          <w:rFonts w:ascii="Helvetica Neue Light" w:eastAsia="Arial" w:hAnsi="Helvetica Neue Light" w:cs="Arial"/>
+          <w:rFonts w:ascii="Arial" w:eastAsia="Arial" w:hAnsi="Arial" w:cs="Arial"/>
           <w:sz w:val="22"/>
           <w:szCs w:val="22"/>
           <w:u w:val="single"/>
@@ -1452,14 +1610,14 @@
       <w:pPr>
         <w:spacing w:after="0" w:line="276" w:lineRule="auto"/>
         <w:rPr>
-          <w:rFonts w:ascii="Helvetica Neue Light" w:hAnsi="Helvetica Neue Light"/>
-          <w:sz w:val="22"/>
-          <w:szCs w:val="22"/>
-        </w:rPr>
-      </w:pPr>
-      <w:r>
-        <w:rPr>
-          <w:rFonts w:ascii="Helvetica Neue Light" w:eastAsia="Arial" w:hAnsi="Helvetica Neue Light" w:cs="Arial"/>
+          <w:rFonts w:ascii="Arial" w:hAnsi="Arial" w:cs="Arial"/>
+          <w:sz w:val="22"/>
+          <w:szCs w:val="22"/>
+        </w:rPr>
+      </w:pPr>
+      <w:r>
+        <w:rPr>
+          <w:rFonts w:ascii="Arial" w:eastAsia="Arial" w:hAnsi="Arial" w:cs="Arial"/>
           <w:sz w:val="22"/>
           <w:szCs w:val="22"/>
           <w:u w:val="single"/>
@@ -1477,30 +1635,57 @@
         <w:tabs>
           <w:tab w:val="left" w:pos="500"/>
         </w:tabs>
-        <w:jc w:val="both"/>
-        <w:rPr>
-          <w:rFonts w:eastAsia="Arial" w:cs="Arial"/>
-        </w:rPr>
-      </w:pPr>
-      <w:r>
-        <w:rPr>
+        <w:rPr>
+          <w:rFonts w:ascii="Arial" w:eastAsia="Arial" w:hAnsi="Arial" w:cs="Arial"/>
+        </w:rPr>
+      </w:pPr>
+      <w:r>
+        <w:rPr>
+          <w:rFonts w:ascii="Arial" w:eastAsia="Arial" w:hAnsi="Arial" w:cs="Arial"/>
+        </w:rPr>
+        <w:t>If available, more sophisticated GPS equipment can be utilized to capture the mean height of an intertidal reef, however, in most cases practitioners will not have access to this and therefore they can proceed as follows below.</w:t>
+      </w:r>
+      <w:r>
+        <w:rPr>
+          <w:rFonts w:ascii="Arial" w:eastAsia="Arial" w:hAnsi="Arial" w:cs="Arial"/>
+        </w:rPr>
+        <w:t xml:space="preserve"> </w:t>
+      </w:r>
+    </w:p>
+    <w:p>
+      <w:pPr>
+        <w:pStyle w:val="ListParagraph"/>
+        <w:numPr>
+          <w:ilvl w:val="0"/>
+          <w:numId w:val="24"/>
+        </w:numPr>
+        <w:tabs>
+          <w:tab w:val="left" w:pos="508"/>
+        </w:tabs>
+        <w:rPr>
+          <w:rFonts w:ascii="Arial" w:eastAsia="Arial" w:hAnsi="Arial" w:cs="Arial"/>
+        </w:rPr>
+      </w:pPr>
+      <w:r>
+        <w:rPr>
+          <w:rFonts w:ascii="Arial" w:hAnsi="Arial" w:cs="Arial"/>
           <w:noProof/>
         </w:rPr>
         <mc:AlternateContent>
           <mc:Choice Requires="wps">
             <w:drawing>
-              <wp:anchor distT="0" distB="0" distL="114300" distR="114300" simplePos="0" relativeHeight="251661312" behindDoc="0" locked="0" layoutInCell="1" allowOverlap="1" wp14:anchorId="0C553CE9" wp14:editId="5BD35616">
+              <wp:anchor distT="0" distB="0" distL="114300" distR="114300" simplePos="0" relativeHeight="251662336" behindDoc="0" locked="0" layoutInCell="1" allowOverlap="1" wp14:anchorId="2843EFAC" wp14:editId="6841606D">
                 <wp:simplePos x="0" y="0"/>
                 <wp:positionH relativeFrom="column">
-                  <wp:posOffset>2755900</wp:posOffset>
+                  <wp:posOffset>2787015</wp:posOffset>
                 </wp:positionH>
                 <wp:positionV relativeFrom="paragraph">
-                  <wp:posOffset>429260</wp:posOffset>
+                  <wp:posOffset>1766570</wp:posOffset>
                 </wp:positionV>
-                <wp:extent cx="3707130" cy="635"/>
-                <wp:effectExtent l="0" t="0" r="0" b="0"/>
+                <wp:extent cx="3187065" cy="372745"/>
+                <wp:effectExtent l="0" t="0" r="635" b="0"/>
                 <wp:wrapSquare wrapText="bothSides"/>
-                <wp:docPr id="4" name="Text Box 4"/>
+                <wp:docPr id="11" name="Text Box 11"/>
                 <wp:cNvGraphicFramePr/>
                 <a:graphic xmlns:a="http://schemas.openxmlformats.org/drawingml/2006/main">
                   <a:graphicData uri="http://schemas.microsoft.com/office/word/2010/wordprocessingShape">
@@ -1509,15 +1694,15 @@
                       <wps:spPr>
                         <a:xfrm>
                           <a:off x="0" y="0"/>
-                          <a:ext cx="3707130" cy="635"/>
+                          <a:ext cx="3187065" cy="372745"/>
                         </a:xfrm>
                         <a:prstGeom prst="rect">
                           <a:avLst/>
                         </a:prstGeom>
                         <a:solidFill>
-                          <a:prstClr val="white"/>
+                          <a:schemeClr val="lt1"/>
                         </a:solidFill>
-                        <a:ln>
+                        <a:ln w="6350">
                           <a:noFill/>
                         </a:ln>
                       </wps:spPr>
@@ -1525,65 +1710,66 @@
                         <w:txbxContent>
                           <w:p>
                             <w:pPr>
-                              <w:pStyle w:val="Caption"/>
+                              <w:pStyle w:val="ListParagraph"/>
+                              <w:tabs>
+                                <w:tab w:val="left" w:pos="508"/>
+                              </w:tabs>
+                              <w:ind w:left="360"/>
+                              <w:jc w:val="both"/>
                               <w:rPr>
-                                <w:rFonts w:ascii="Helvetica Neue Light" w:hAnsi="Helvetica Neue Light" w:cs="Times New Roman"/>
-                                <w:i w:val="0"/>
-                                <w:iCs/>
-                                <w:noProof/>
+                                <w:rFonts w:ascii="Arial" w:eastAsia="Arial" w:hAnsi="Arial" w:cs="Arial"/>
                               </w:rPr>
                             </w:pPr>
                             <w:r>
                               <w:rPr>
-                                <w:rFonts w:ascii="Helvetica Neue Light" w:hAnsi="Helvetica Neue Light" w:cs="Times New Roman"/>
-                                <w:i w:val="0"/>
-                                <w:iCs/>
-                                <w:noProof/>
+                                <w:rFonts w:ascii="Arial" w:eastAsia="Arial" w:hAnsi="Arial" w:cs="Arial"/>
                               </w:rPr>
-                              <w:t>Figure 2: Example of string and line level</w:t>
+                              <w:t>Figure 2: Line level used for reef height</w:t>
                             </w:r>
                           </w:p>
                         </w:txbxContent>
                       </wps:txbx>
-                      <wps:bodyPr rot="0" spcFirstLastPara="0" vertOverflow="overflow" horzOverflow="overflow" vert="horz" wrap="square" lIns="0" tIns="0" rIns="0" bIns="0" numCol="1" spcCol="0" rtlCol="0" fromWordArt="0" anchor="t" anchorCtr="0" forceAA="0" compatLnSpc="1">
+                      <wps:bodyPr rot="0" spcFirstLastPara="0" vertOverflow="overflow" horzOverflow="overflow" vert="horz" wrap="square" lIns="91440" tIns="45720" rIns="91440" bIns="45720" numCol="1" spcCol="0" rtlCol="0" fromWordArt="0" anchor="t" anchorCtr="0" forceAA="0" compatLnSpc="1">
                         <a:prstTxWarp prst="textNoShape">
                           <a:avLst/>
                         </a:prstTxWarp>
-                        <a:spAutoFit/>
+                        <a:noAutofit/>
                       </wps:bodyPr>
                     </wps:wsp>
                   </a:graphicData>
                 </a:graphic>
+                <wp14:sizeRelH relativeFrom="margin">
+                  <wp14:pctWidth>0</wp14:pctWidth>
+                </wp14:sizeRelH>
               </wp:anchor>
             </w:drawing>
           </mc:Choice>
           <mc:Fallback>
             <w:pict>
-              <v:shapetype w14:anchorId="0C553CE9" id="_x0000_t202" coordsize="21600,21600" o:spt="202" path="m,l,21600r21600,l21600,xe">
+              <v:shapetype w14:anchorId="2843EFAC" id="_x0000_t202" coordsize="21600,21600" o:spt="202" path="m,l,21600r21600,l21600,xe">
                 <v:stroke joinstyle="miter"/>
                 <v:path gradientshapeok="t" o:connecttype="rect"/>
               </v:shapetype>
-              <v:shape id="Text Box 4" o:spid="_x0000_s1026" type="#_x0000_t202" style="position:absolute;left:0;text-align:left;margin-left:217pt;margin-top:33.8pt;width:291.9pt;height:.05pt;z-index:251661312;visibility:visible;mso-wrap-style:square;mso-wrap-distance-left:9pt;mso-wrap-distance-top:0;mso-wrap-distance-right:9pt;mso-wrap-distance-bottom:0;mso-position-horizontal:absolute;mso-position-horizontal-relative:text;mso-position-vertical:absolute;mso-position-vertical-relative:text;v-text-anchor:top" o:gfxdata="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" stroked="f">
-                <v:textbox style="mso-fit-shape-to-text:t" inset="0,0,0,0">
+              <v:shape id="Text Box 11" o:spid="_x0000_s1026" type="#_x0000_t202" style="position:absolute;left:0;text-align:left;margin-left:219.45pt;margin-top:139.1pt;width:250.95pt;height:29.35pt;z-index:251662336;visibility:visible;mso-wrap-style:square;mso-width-percent:0;mso-wrap-distance-left:9pt;mso-wrap-distance-top:0;mso-wrap-distance-right:9pt;mso-wrap-distance-bottom:0;mso-position-horizontal:absolute;mso-position-horizontal-relative:text;mso-position-vertical:absolute;mso-position-vertical-relative:text;mso-width-percent:0;mso-width-relative:margin;v-text-anchor:top" o:gfxdata="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" fillcolor="white [3201]" stroked="f" strokeweight=".5pt">
+                <v:textbox>
                   <w:txbxContent>
                     <w:p>
                       <w:pPr>
-                        <w:pStyle w:val="Caption"/>
+                        <w:pStyle w:val="ListParagraph"/>
+                        <w:tabs>
+                          <w:tab w:val="left" w:pos="508"/>
+                        </w:tabs>
+                        <w:ind w:left="360"/>
+                        <w:jc w:val="both"/>
                         <w:rPr>
-                          <w:rFonts w:ascii="Helvetica Neue Light" w:hAnsi="Helvetica Neue Light" w:cs="Times New Roman"/>
-                          <w:i w:val="0"/>
-                          <w:iCs/>
-                          <w:noProof/>
+                          <w:rFonts w:ascii="Arial" w:eastAsia="Arial" w:hAnsi="Arial" w:cs="Arial"/>
                         </w:rPr>
                       </w:pPr>
                       <w:r>
                         <w:rPr>
-                          <w:rFonts w:ascii="Helvetica Neue Light" w:hAnsi="Helvetica Neue Light" w:cs="Times New Roman"/>
-                          <w:i w:val="0"/>
-                          <w:iCs/>
-                          <w:noProof/>
+                          <w:rFonts w:ascii="Arial" w:eastAsia="Arial" w:hAnsi="Arial" w:cs="Arial"/>
                         </w:rPr>
-                        <w:t>Figure 2: Example of string and line level</w:t>
+                        <w:t>Figure 2: Line level used for reef height</w:t>
                       </w:r>
                     </w:p>
                   </w:txbxContent>
@@ -1596,44 +1782,17 @@
       </w:r>
       <w:r>
         <w:rPr>
-          <w:rFonts w:eastAsia="Arial" w:cs="Arial"/>
-        </w:rPr>
-        <w:t>If available, more sophisticated GPS equipment can be utilized to capture the mean height of an intertidal reef, however, in most cases practitioners will not have access to this and therefore they can proceed as follows below.</w:t>
-      </w:r>
-      <w:r>
-        <w:rPr>
-          <w:rFonts w:eastAsia="Arial" w:cs="Arial"/>
-        </w:rPr>
-        <w:t xml:space="preserve"> </w:t>
-      </w:r>
-    </w:p>
-    <w:p>
-      <w:pPr>
-        <w:pStyle w:val="ListParagraph"/>
-        <w:numPr>
-          <w:ilvl w:val="0"/>
-          <w:numId w:val="24"/>
-        </w:numPr>
-        <w:tabs>
-          <w:tab w:val="left" w:pos="508"/>
-        </w:tabs>
-        <w:jc w:val="both"/>
-        <w:rPr>
-          <w:rFonts w:eastAsia="Arial" w:cs="Arial"/>
-        </w:rPr>
-      </w:pPr>
-      <w:r>
-        <w:rPr>
+          <w:rFonts w:ascii="Arial" w:hAnsi="Arial" w:cs="Arial"/>
           <w:noProof/>
         </w:rPr>
         <w:drawing>
-          <wp:anchor distT="0" distB="0" distL="114300" distR="114300" simplePos="0" relativeHeight="251659264" behindDoc="0" locked="0" layoutInCell="1" allowOverlap="1" wp14:anchorId="5780FFC9" wp14:editId="3D7EC0F1">
+          <wp:anchor distT="0" distB="0" distL="114300" distR="114300" simplePos="0" relativeHeight="251659264" behindDoc="0" locked="0" layoutInCell="1" allowOverlap="1" wp14:anchorId="5780FFC9" wp14:editId="5E2AFE3D">
             <wp:simplePos x="0" y="0"/>
             <wp:positionH relativeFrom="column">
               <wp:posOffset>2752090</wp:posOffset>
             </wp:positionH>
             <wp:positionV relativeFrom="paragraph">
-              <wp:posOffset>14605</wp:posOffset>
+              <wp:posOffset>121137</wp:posOffset>
             </wp:positionV>
             <wp:extent cx="3221355" cy="1600200"/>
             <wp:effectExtent l="0" t="0" r="0" b="0"/>
@@ -1691,55 +1850,55 @@
       </w:r>
       <w:r>
         <w:rPr>
-          <w:rFonts w:eastAsia="Arial" w:cs="Arial"/>
+          <w:rFonts w:ascii="Arial" w:eastAsia="Arial" w:hAnsi="Arial" w:cs="Arial"/>
         </w:rPr>
         <w:t>First, one person should find the highest point on the reef.</w:t>
       </w:r>
       <w:r>
         <w:rPr>
-          <w:rFonts w:eastAsia="Arial" w:cs="Arial"/>
+          <w:rFonts w:ascii="Arial" w:eastAsia="Arial" w:hAnsi="Arial" w:cs="Arial"/>
         </w:rPr>
         <w:t xml:space="preserve"> </w:t>
       </w:r>
       <w:r>
         <w:rPr>
-          <w:rFonts w:eastAsia="Arial" w:cs="Arial"/>
+          <w:rFonts w:ascii="Arial" w:eastAsia="Arial" w:hAnsi="Arial" w:cs="Arial"/>
         </w:rPr>
         <w:t>At the selected point, hold a string (with line level attached</w:t>
       </w:r>
       <w:r>
         <w:rPr>
-          <w:rFonts w:eastAsia="Arial" w:cs="Arial"/>
+          <w:rFonts w:ascii="Arial" w:eastAsia="Arial" w:hAnsi="Arial" w:cs="Arial"/>
         </w:rPr>
         <w:t>, Figure 2</w:t>
       </w:r>
       <w:r>
         <w:rPr>
-          <w:rFonts w:eastAsia="Arial" w:cs="Arial"/>
+          <w:rFonts w:ascii="Arial" w:eastAsia="Arial" w:hAnsi="Arial" w:cs="Arial"/>
         </w:rPr>
         <w:t xml:space="preserve">) against the oysters. The other end of the string is held by another along with a meter stick.  When the line level is straight, measure the height on the meter stick.  Starting at the oyster reef edge (&lt;25% living/dead shell cover), walk the perimeter of the reef and take at least 4 measurements in each direction (N, S, E, and W) </w:t>
       </w:r>
       <w:r>
         <w:rPr>
-          <w:rFonts w:eastAsia="Arial" w:cs="Arial"/>
+          <w:rFonts w:ascii="Arial" w:eastAsia="Arial" w:hAnsi="Arial" w:cs="Arial"/>
         </w:rPr>
         <w:t>from</w:t>
       </w:r>
       <w:r>
         <w:rPr>
-          <w:rFonts w:eastAsia="Arial" w:cs="Arial"/>
+          <w:rFonts w:ascii="Arial" w:eastAsia="Arial" w:hAnsi="Arial" w:cs="Arial"/>
         </w:rPr>
         <w:t xml:space="preserve"> the highest point.  The reef height is calculated as the mean height from these measurements.</w:t>
       </w:r>
       <w:r>
         <w:rPr>
-          <w:rFonts w:eastAsia="Arial" w:cs="Arial"/>
+          <w:rFonts w:ascii="Arial" w:eastAsia="Arial" w:hAnsi="Arial" w:cs="Arial"/>
         </w:rPr>
         <w:t xml:space="preserve">  Do this for each reef that data are collected from.</w:t>
       </w:r>
       <w:r>
         <w:rPr>
-          <w:rFonts w:eastAsia="Arial" w:cs="Arial"/>
+          <w:rFonts w:ascii="Arial" w:eastAsia="Arial" w:hAnsi="Arial" w:cs="Arial"/>
         </w:rPr>
         <w:t xml:space="preserve">  </w:t>
       </w:r>
@@ -1753,7 +1912,7 @@
         <w:ind w:left="360"/>
         <w:jc w:val="both"/>
         <w:rPr>
-          <w:rFonts w:eastAsia="Arial" w:cs="Arial"/>
+          <w:rFonts w:ascii="Arial" w:eastAsia="Arial" w:hAnsi="Arial" w:cs="Arial"/>
         </w:rPr>
       </w:pPr>
     </w:p>
@@ -1766,26 +1925,7 @@
         <w:ind w:left="360"/>
         <w:jc w:val="both"/>
         <w:rPr>
-          <w:rFonts w:eastAsia="Arial" w:cs="Arial"/>
-        </w:rPr>
-      </w:pPr>
-      <w:r>
-        <w:rPr>
-          <w:rFonts w:eastAsia="Arial" w:cs="Arial"/>
-        </w:rPr>
-        <w:t>Figure 2: Line level used for reef height</w:t>
-      </w:r>
-    </w:p>
-    <w:p>
-      <w:pPr>
-        <w:pStyle w:val="ListParagraph"/>
-        <w:tabs>
-          <w:tab w:val="left" w:pos="508"/>
-        </w:tabs>
-        <w:ind w:left="360"/>
-        <w:jc w:val="both"/>
-        <w:rPr>
-          <w:rFonts w:eastAsia="Arial" w:cs="Arial"/>
+          <w:rFonts w:ascii="Arial" w:eastAsia="Arial" w:hAnsi="Arial" w:cs="Arial"/>
         </w:rPr>
       </w:pPr>
     </w:p>
@@ -1797,7 +1937,7 @@
         <w:spacing w:after="0" w:line="258" w:lineRule="auto"/>
         <w:jc w:val="both"/>
         <w:rPr>
-          <w:rFonts w:eastAsia="Arial" w:cs="Arial"/>
+          <w:rFonts w:ascii="Arial" w:eastAsia="Arial" w:hAnsi="Arial" w:cs="Arial"/>
           <w:sz w:val="20"/>
           <w:szCs w:val="20"/>
         </w:rPr>
@@ -1805,18 +1945,75 @@
     </w:p>
     <w:p>
       <w:pPr>
+        <w:tabs>
+          <w:tab w:val="left" w:pos="508"/>
+        </w:tabs>
+        <w:spacing w:after="0" w:line="258" w:lineRule="auto"/>
+        <w:jc w:val="both"/>
+        <w:rPr>
+          <w:rFonts w:ascii="Arial" w:eastAsia="Arial" w:hAnsi="Arial" w:cs="Arial"/>
+          <w:sz w:val="20"/>
+          <w:szCs w:val="20"/>
+        </w:rPr>
+      </w:pPr>
+    </w:p>
+    <w:p>
+      <w:pPr>
+        <w:tabs>
+          <w:tab w:val="left" w:pos="508"/>
+        </w:tabs>
+        <w:spacing w:after="0" w:line="258" w:lineRule="auto"/>
+        <w:jc w:val="both"/>
+        <w:rPr>
+          <w:rFonts w:ascii="Arial" w:eastAsia="Arial" w:hAnsi="Arial" w:cs="Arial"/>
+          <w:sz w:val="20"/>
+          <w:szCs w:val="20"/>
+        </w:rPr>
+      </w:pPr>
+    </w:p>
+    <w:p>
+      <w:pPr>
+        <w:tabs>
+          <w:tab w:val="left" w:pos="508"/>
+        </w:tabs>
+        <w:spacing w:after="0" w:line="258" w:lineRule="auto"/>
+        <w:jc w:val="both"/>
+        <w:rPr>
+          <w:rFonts w:ascii="Arial" w:eastAsia="Arial" w:hAnsi="Arial" w:cs="Arial"/>
+          <w:sz w:val="20"/>
+          <w:szCs w:val="20"/>
+        </w:rPr>
+      </w:pPr>
+    </w:p>
+    <w:p>
+      <w:pPr>
+        <w:tabs>
+          <w:tab w:val="left" w:pos="508"/>
+        </w:tabs>
+        <w:spacing w:after="0" w:line="258" w:lineRule="auto"/>
+        <w:jc w:val="both"/>
+        <w:rPr>
+          <w:rFonts w:ascii="Arial" w:eastAsia="Arial" w:hAnsi="Arial" w:cs="Arial"/>
+          <w:sz w:val="20"/>
+          <w:szCs w:val="20"/>
+        </w:rPr>
+      </w:pPr>
+    </w:p>
+    <w:p>
+      <w:pPr>
         <w:pStyle w:val="Compact"/>
         <w:rPr>
-          <w:rFonts w:ascii="Helvetica Neue Light" w:hAnsi="Helvetica Neue Light"/>
-        </w:rPr>
-      </w:pPr>
-      <w:r>
-        <w:rPr>
-          <w:rFonts w:ascii="Helvetica Neue Light" w:hAnsi="Helvetica Neue Light"/>
+          <w:rFonts w:ascii="Arial" w:hAnsi="Arial" w:cs="Arial"/>
+        </w:rPr>
+      </w:pPr>
+      <w:r>
+        <w:rPr>
+          <w:rFonts w:ascii="Arial" w:hAnsi="Arial" w:cs="Arial"/>
           <w:noProof/>
         </w:rPr>
+        <w:lastRenderedPageBreak/>
         <w:pict w14:anchorId="6AAAA729">
-          <v:shape id="_x0000_i1029" type="#_x0000_t75" alt="" style="width:467.85pt;height:1.5pt;mso-width-percent:0;mso-height-percent:0;mso-width-percent:0;mso-height-percent:0" o:hrpct="0" o:hralign="center" o:hr="t">
+          <v:shape id="_x0000_i1025" type="#_x0000_t75" alt="" style="width:467.85pt;height:1.5pt;mso-width-percent:0;mso-height-percent:0;mso-width-percent:0;mso-height-percent:0" o:hrpct="0" o:hralign="center" o:hr="t">
             <v:imagedata r:id="rId7" o:title="Default Line"/>
           </v:shape>
         </w:pict>
@@ -1827,7 +2024,7 @@
         <w:pStyle w:val="Heading2"/>
         <w:spacing w:before="0" w:line="276" w:lineRule="auto"/>
         <w:rPr>
-          <w:rFonts w:ascii="Helvetica Neue Light" w:hAnsi="Helvetica Neue Light"/>
+          <w:rFonts w:ascii="Arial" w:hAnsi="Arial" w:cs="Arial"/>
           <w:b w:val="0"/>
           <w:bCs w:val="0"/>
           <w:color w:val="000000" w:themeColor="text1"/>
@@ -1836,12 +2033,11 @@
       <w:bookmarkStart w:id="4" w:name="data-submission"/>
       <w:r>
         <w:rPr>
-          <w:rFonts w:ascii="Helvetica Neue Light" w:hAnsi="Helvetica Neue Light"/>
+          <w:rFonts w:ascii="Arial" w:hAnsi="Arial" w:cs="Arial"/>
           <w:b w:val="0"/>
           <w:bCs w:val="0"/>
           <w:color w:val="000000" w:themeColor="text1"/>
         </w:rPr>
-        <w:lastRenderedPageBreak/>
         <w:t>Data Submission</w:t>
       </w:r>
       <w:bookmarkEnd w:id="4"/>
@@ -1855,14 +2051,14 @@
         </w:numPr>
         <w:spacing w:before="0" w:after="0" w:line="276" w:lineRule="auto"/>
         <w:rPr>
-          <w:rFonts w:ascii="Helvetica Neue Light" w:hAnsi="Helvetica Neue Light"/>
-          <w:sz w:val="22"/>
-          <w:szCs w:val="22"/>
-        </w:rPr>
-      </w:pPr>
-      <w:r>
-        <w:rPr>
-          <w:rFonts w:ascii="Helvetica Neue Light" w:hAnsi="Helvetica Neue Light"/>
+          <w:rFonts w:ascii="Arial" w:hAnsi="Arial" w:cs="Arial"/>
+          <w:sz w:val="22"/>
+          <w:szCs w:val="22"/>
+        </w:rPr>
+      </w:pPr>
+      <w:r>
+        <w:rPr>
+          <w:rFonts w:ascii="Arial" w:hAnsi="Arial" w:cs="Arial"/>
           <w:sz w:val="22"/>
           <w:szCs w:val="22"/>
         </w:rPr>
@@ -1878,14 +2074,14 @@
         </w:numPr>
         <w:spacing w:before="0" w:after="0" w:line="276" w:lineRule="auto"/>
         <w:rPr>
-          <w:rFonts w:ascii="Helvetica Neue Light" w:hAnsi="Helvetica Neue Light"/>
-          <w:sz w:val="22"/>
-          <w:szCs w:val="22"/>
-        </w:rPr>
-      </w:pPr>
-      <w:r>
-        <w:rPr>
-          <w:rFonts w:ascii="Helvetica Neue Light" w:hAnsi="Helvetica Neue Light"/>
+          <w:rFonts w:ascii="Arial" w:hAnsi="Arial" w:cs="Arial"/>
+          <w:sz w:val="22"/>
+          <w:szCs w:val="22"/>
+        </w:rPr>
+      </w:pPr>
+      <w:r>
+        <w:rPr>
+          <w:rFonts w:ascii="Arial" w:hAnsi="Arial" w:cs="Arial"/>
           <w:sz w:val="22"/>
           <w:szCs w:val="22"/>
         </w:rPr>
@@ -1901,14 +2097,14 @@
         </w:numPr>
         <w:spacing w:before="0" w:after="0" w:line="276" w:lineRule="auto"/>
         <w:rPr>
-          <w:rFonts w:ascii="Helvetica Neue Light" w:hAnsi="Helvetica Neue Light"/>
-          <w:sz w:val="22"/>
-          <w:szCs w:val="22"/>
-        </w:rPr>
-      </w:pPr>
-      <w:r>
-        <w:rPr>
-          <w:rFonts w:ascii="Helvetica Neue Light" w:hAnsi="Helvetica Neue Light"/>
+          <w:rFonts w:ascii="Arial" w:hAnsi="Arial" w:cs="Arial"/>
+          <w:sz w:val="22"/>
+          <w:szCs w:val="22"/>
+        </w:rPr>
+      </w:pPr>
+      <w:r>
+        <w:rPr>
+          <w:rFonts w:ascii="Arial" w:hAnsi="Arial" w:cs="Arial"/>
           <w:sz w:val="22"/>
           <w:szCs w:val="22"/>
         </w:rPr>
@@ -1918,7 +2114,7 @@
         <w:r>
           <w:rPr>
             <w:rStyle w:val="Hyperlink"/>
-            <w:rFonts w:ascii="Helvetica Neue Light" w:hAnsi="Helvetica Neue Light"/>
+            <w:rFonts w:ascii="Arial" w:hAnsi="Arial" w:cs="Arial"/>
             <w:sz w:val="22"/>
             <w:szCs w:val="22"/>
           </w:rPr>
@@ -1935,14 +2131,14 @@
         </w:numPr>
         <w:spacing w:before="0" w:after="0" w:line="276" w:lineRule="auto"/>
         <w:rPr>
-          <w:rFonts w:ascii="Helvetica Neue Light" w:hAnsi="Helvetica Neue Light"/>
-          <w:sz w:val="22"/>
-          <w:szCs w:val="22"/>
-        </w:rPr>
-      </w:pPr>
-      <w:r>
-        <w:rPr>
-          <w:rFonts w:ascii="Helvetica Neue Light" w:hAnsi="Helvetica Neue Light"/>
+          <w:rFonts w:ascii="Arial" w:hAnsi="Arial" w:cs="Arial"/>
+          <w:sz w:val="22"/>
+          <w:szCs w:val="22"/>
+        </w:rPr>
+      </w:pPr>
+      <w:r>
+        <w:rPr>
+          <w:rFonts w:ascii="Arial" w:hAnsi="Arial" w:cs="Arial"/>
           <w:sz w:val="22"/>
           <w:szCs w:val="22"/>
         </w:rPr>
@@ -1952,7 +2148,7 @@
         <w:r>
           <w:rPr>
             <w:rStyle w:val="Hyperlink"/>
-            <w:rFonts w:ascii="Helvetica Neue Light" w:hAnsi="Helvetica Neue Light"/>
+            <w:rFonts w:ascii="Arial" w:hAnsi="Arial" w:cs="Arial"/>
             <w:sz w:val="22"/>
             <w:szCs w:val="22"/>
           </w:rPr>

</xml_diff>